<commit_message>
E terminado el primer capitulo del libro empezando con processing
</commit_message>
<xml_diff>
--- a/Guia de inicio processing.docx
+++ b/Guia de inicio processing.docx
@@ -25,7 +25,7 @@
           <w:lang w:val="es-ES"/>
         </w:rPr>
         <w:drawing>
-          <wp:inline distT="0" distB="0" distL="0" distR="0" wp14:anchorId="681F6701" wp14:editId="17BF6D7E">
+          <wp:inline distT="0" distB="0" distL="0" distR="0" wp14:anchorId="6DC7969D" wp14:editId="1CE9E818">
             <wp:extent cx="5613400" cy="5638800"/>
             <wp:effectExtent l="0" t="0" r="0" b="0"/>
             <wp:docPr id="1" name="Imagen 1" descr="Macintosh HD:Users:johnny:Desktop:imagen portada processing.png"/>
@@ -210,16 +210,12 @@
         <w:rPr>
           <w:rFonts w:ascii="Book Antiqua" w:hAnsi="Book Antiqua" w:cs="Arial"/>
           <w:b/>
-          <w:sz w:val="32"/>
-          <w:szCs w:val="32"/>
-        </w:rPr>
-      </w:pPr>
-      <w:r>
-        <w:rPr>
-          <w:rFonts w:ascii="Book Antiqua" w:hAnsi="Book Antiqua" w:cs="Arial"/>
-          <w:b/>
-          <w:sz w:val="32"/>
-          <w:szCs w:val="32"/>
+        </w:rPr>
+      </w:pPr>
+      <w:r>
+        <w:rPr>
+          <w:rFonts w:ascii="Book Antiqua" w:hAnsi="Book Antiqua" w:cs="Arial"/>
+          <w:b/>
         </w:rPr>
         <w:t>Índice</w:t>
       </w:r>
@@ -229,32 +225,26 @@
         <w:rPr>
           <w:rFonts w:ascii="Book Antiqua" w:hAnsi="Book Antiqua" w:cs="Arial"/>
           <w:b/>
-          <w:sz w:val="28"/>
-          <w:szCs w:val="28"/>
-        </w:rPr>
-      </w:pPr>
-    </w:p>
-    <w:p>
-      <w:pPr>
-        <w:widowControl w:val="0"/>
-        <w:autoSpaceDE w:val="0"/>
-        <w:autoSpaceDN w:val="0"/>
-        <w:adjustRightInd w:val="0"/>
-        <w:spacing w:after="240"/>
-        <w:rPr>
-          <w:rFonts w:ascii="Book Antiqua" w:hAnsi="Book Antiqua" w:cs="Arial"/>
-          <w:b/>
-          <w:sz w:val="28"/>
-          <w:szCs w:val="28"/>
-          <w:lang w:val="es-ES" w:bidi="th-TH"/>
-        </w:rPr>
-      </w:pPr>
-      <w:r>
-        <w:rPr>
-          <w:rFonts w:ascii="Book Antiqua" w:hAnsi="Book Antiqua" w:cs="Arial"/>
-          <w:b/>
-          <w:sz w:val="28"/>
-          <w:szCs w:val="28"/>
+        </w:rPr>
+      </w:pPr>
+    </w:p>
+    <w:p>
+      <w:pPr>
+        <w:widowControl w:val="0"/>
+        <w:autoSpaceDE w:val="0"/>
+        <w:autoSpaceDN w:val="0"/>
+        <w:adjustRightInd w:val="0"/>
+        <w:spacing w:after="240"/>
+        <w:rPr>
+          <w:rFonts w:ascii="Book Antiqua" w:hAnsi="Book Antiqua" w:cs="Arial"/>
+          <w:b/>
+          <w:lang w:val="es-ES" w:bidi="th-TH"/>
+        </w:rPr>
+      </w:pPr>
+      <w:r>
+        <w:rPr>
+          <w:rFonts w:ascii="Book Antiqua" w:hAnsi="Book Antiqua" w:cs="Arial"/>
+          <w:b/>
           <w:lang w:val="es-ES" w:bidi="th-TH"/>
         </w:rPr>
         <w:t>Capitulo 1: Hola.</w:t>
@@ -274,16 +264,12 @@
         <w:spacing w:after="240"/>
         <w:rPr>
           <w:rFonts w:ascii="Book Antiqua" w:hAnsi="Book Antiqua" w:cs="Arial"/>
-          <w:sz w:val="28"/>
-          <w:szCs w:val="28"/>
-          <w:lang w:val="es-ES" w:bidi="th-TH"/>
-        </w:rPr>
-      </w:pPr>
-      <w:r>
-        <w:rPr>
-          <w:rFonts w:ascii="Book Antiqua" w:hAnsi="Book Antiqua" w:cs="Arial"/>
-          <w:sz w:val="28"/>
-          <w:szCs w:val="28"/>
+          <w:lang w:val="es-ES" w:bidi="th-TH"/>
+        </w:rPr>
+      </w:pPr>
+      <w:r>
+        <w:rPr>
+          <w:rFonts w:ascii="Book Antiqua" w:hAnsi="Book Antiqua" w:cs="Arial"/>
           <w:lang w:val="es-ES" w:bidi="th-TH"/>
         </w:rPr>
         <w:t>Breve introducción a los pioneros de los gráficos por computador.</w:t>
@@ -303,16 +289,12 @@
         <w:spacing w:after="240"/>
         <w:rPr>
           <w:rFonts w:ascii="Book Antiqua" w:hAnsi="Book Antiqua" w:cs="Arial"/>
-          <w:sz w:val="28"/>
-          <w:szCs w:val="28"/>
-          <w:lang w:val="es-ES" w:bidi="th-TH"/>
-        </w:rPr>
-      </w:pPr>
-      <w:r>
-        <w:rPr>
-          <w:rFonts w:ascii="Book Antiqua" w:hAnsi="Book Antiqua" w:cs="Arial"/>
-          <w:sz w:val="28"/>
-          <w:szCs w:val="28"/>
+          <w:lang w:val="es-ES" w:bidi="th-TH"/>
+        </w:rPr>
+      </w:pPr>
+      <w:r>
+        <w:rPr>
+          <w:rFonts w:ascii="Book Antiqua" w:hAnsi="Book Antiqua" w:cs="Arial"/>
           <w:lang w:val="es-ES" w:bidi="th-TH"/>
         </w:rPr>
         <w:t>010-101110001. ¿ Que es y para que sirve la programación ?</w:t>
@@ -332,42 +314,48 @@
         <w:spacing w:after="240"/>
         <w:rPr>
           <w:rFonts w:ascii="Book Antiqua" w:hAnsi="Book Antiqua" w:cs="Arial"/>
-          <w:sz w:val="28"/>
-          <w:szCs w:val="28"/>
-          <w:lang w:val="es-ES" w:bidi="th-TH"/>
-        </w:rPr>
-      </w:pPr>
-      <w:r>
-        <w:rPr>
-          <w:rFonts w:ascii="Book Antiqua" w:hAnsi="Book Antiqua" w:cs="Arial"/>
-          <w:sz w:val="28"/>
-          <w:szCs w:val="28"/>
-          <w:lang w:val="es-ES" w:bidi="th-TH"/>
-        </w:rPr>
-        <w:t xml:space="preserve">Que es Processing </w:t>
-      </w:r>
-    </w:p>
-    <w:p>
-      <w:pPr>
-        <w:widowControl w:val="0"/>
-        <w:autoSpaceDE w:val="0"/>
-        <w:autoSpaceDN w:val="0"/>
-        <w:adjustRightInd w:val="0"/>
-        <w:spacing w:after="240"/>
-        <w:rPr>
-          <w:rFonts w:ascii="Book Antiqua" w:hAnsi="Book Antiqua" w:cs="Arial"/>
-          <w:b/>
-          <w:sz w:val="28"/>
-          <w:szCs w:val="28"/>
-          <w:lang w:val="es-ES" w:bidi="th-TH"/>
-        </w:rPr>
-      </w:pPr>
-      <w:r>
-        <w:rPr>
-          <w:rFonts w:ascii="Book Antiqua" w:hAnsi="Book Antiqua" w:cs="Arial"/>
-          <w:b/>
-          <w:sz w:val="28"/>
-          <w:szCs w:val="28"/>
+          <w:lang w:val="es-ES" w:bidi="th-TH"/>
+        </w:rPr>
+      </w:pPr>
+      <w:r>
+        <w:rPr>
+          <w:rFonts w:ascii="Book Antiqua" w:hAnsi="Book Antiqua" w:cs="Arial"/>
+          <w:lang w:val="es-ES" w:bidi="th-TH"/>
+        </w:rPr>
+        <w:t>Que es Processing</w:t>
+      </w:r>
+      <w:r>
+        <w:rPr>
+          <w:rFonts w:ascii="Book Antiqua" w:hAnsi="Book Antiqua" w:cs="Arial"/>
+          <w:lang w:val="es-ES" w:bidi="th-TH"/>
+        </w:rPr>
+        <w:t>.</w:t>
+      </w:r>
+      <w:r>
+        <w:rPr>
+          <w:rFonts w:ascii="Book Antiqua" w:hAnsi="Book Antiqua" w:cs="Arial"/>
+          <w:lang w:val="es-ES" w:bidi="th-TH"/>
+        </w:rPr>
+        <w:t xml:space="preserve"> </w:t>
+      </w:r>
+    </w:p>
+    <w:p>
+      <w:pPr>
+        <w:widowControl w:val="0"/>
+        <w:autoSpaceDE w:val="0"/>
+        <w:autoSpaceDN w:val="0"/>
+        <w:adjustRightInd w:val="0"/>
+        <w:spacing w:after="240"/>
+        <w:rPr>
+          <w:rFonts w:ascii="Book Antiqua" w:hAnsi="Book Antiqua" w:cs="Arial"/>
+          <w:b/>
+          <w:lang w:val="es-ES" w:bidi="th-TH"/>
+        </w:rPr>
+      </w:pPr>
+      <w:r>
+        <w:rPr>
+          <w:rFonts w:ascii="Book Antiqua" w:hAnsi="Book Antiqua" w:cs="Arial"/>
+          <w:b/>
           <w:lang w:val="es-ES" w:bidi="th-TH"/>
         </w:rPr>
         <w:t>Capitulo 2: Empezando con el código</w:t>
@@ -376,8 +364,6 @@
         <w:rPr>
           <w:rFonts w:ascii="Book Antiqua" w:hAnsi="Book Antiqua" w:cs="Arial"/>
           <w:b/>
-          <w:sz w:val="28"/>
-          <w:szCs w:val="28"/>
           <w:lang w:val="es-ES" w:bidi="th-TH"/>
         </w:rPr>
         <w:t>.</w:t>
@@ -397,16 +383,12 @@
         <w:spacing w:after="240"/>
         <w:rPr>
           <w:rFonts w:ascii="Book Antiqua" w:hAnsi="Book Antiqua" w:cs="Arial"/>
-          <w:sz w:val="28"/>
-          <w:szCs w:val="28"/>
-          <w:lang w:val="es-ES" w:bidi="th-TH"/>
-        </w:rPr>
-      </w:pPr>
-      <w:r>
-        <w:rPr>
-          <w:rFonts w:ascii="Book Antiqua" w:hAnsi="Book Antiqua" w:cs="Arial"/>
-          <w:sz w:val="28"/>
-          <w:szCs w:val="28"/>
+          <w:lang w:val="es-ES" w:bidi="th-TH"/>
+        </w:rPr>
+      </w:pPr>
+      <w:r>
+        <w:rPr>
+          <w:rFonts w:ascii="Book Antiqua" w:hAnsi="Book Antiqua" w:cs="Arial"/>
           <w:lang w:val="es-ES" w:bidi="th-TH"/>
         </w:rPr>
         <w:t>El ambiente de desarrollo Processing o IDE</w:t>
@@ -426,16 +408,12 @@
         <w:spacing w:after="240"/>
         <w:rPr>
           <w:rFonts w:ascii="Book Antiqua" w:hAnsi="Book Antiqua" w:cs="Arial"/>
-          <w:sz w:val="28"/>
-          <w:szCs w:val="28"/>
-          <w:lang w:val="es-ES" w:bidi="th-TH"/>
-        </w:rPr>
-      </w:pPr>
-      <w:r>
-        <w:rPr>
-          <w:rFonts w:ascii="Book Antiqua" w:hAnsi="Book Antiqua" w:cs="Arial"/>
-          <w:sz w:val="28"/>
-          <w:szCs w:val="28"/>
+          <w:lang w:val="es-ES" w:bidi="th-TH"/>
+        </w:rPr>
+      </w:pPr>
+      <w:r>
+        <w:rPr>
+          <w:rFonts w:ascii="Book Antiqua" w:hAnsi="Book Antiqua" w:cs="Arial"/>
           <w:lang w:val="es-ES" w:bidi="th-TH"/>
         </w:rPr>
         <w:t>Nuestro primer programa: Dibujando un circulo.</w:t>
@@ -455,16 +433,12 @@
         <w:spacing w:after="240"/>
         <w:rPr>
           <w:rFonts w:ascii="Book Antiqua" w:hAnsi="Book Antiqua" w:cs="Arial"/>
-          <w:sz w:val="28"/>
-          <w:szCs w:val="28"/>
-          <w:lang w:val="es-ES" w:bidi="th-TH"/>
-        </w:rPr>
-      </w:pPr>
-      <w:r>
-        <w:rPr>
-          <w:rFonts w:ascii="Book Antiqua" w:hAnsi="Book Antiqua" w:cs="Arial"/>
-          <w:sz w:val="28"/>
-          <w:szCs w:val="28"/>
+          <w:lang w:val="es-ES" w:bidi="th-TH"/>
+        </w:rPr>
+      </w:pPr>
+      <w:r>
+        <w:rPr>
+          <w:rFonts w:ascii="Book Antiqua" w:hAnsi="Book Antiqua" w:cs="Arial"/>
           <w:lang w:val="es-ES" w:bidi="th-TH"/>
         </w:rPr>
         <w:t>Exportando/compartiendo.</w:t>
@@ -484,16 +458,12 @@
         <w:spacing w:after="240"/>
         <w:rPr>
           <w:rFonts w:ascii="Book Antiqua" w:hAnsi="Book Antiqua" w:cs="Arial"/>
-          <w:sz w:val="28"/>
-          <w:szCs w:val="28"/>
-          <w:lang w:val="es-ES" w:bidi="th-TH"/>
-        </w:rPr>
-      </w:pPr>
-      <w:r>
-        <w:rPr>
-          <w:rFonts w:ascii="Book Antiqua" w:hAnsi="Book Antiqua" w:cs="Arial"/>
-          <w:sz w:val="28"/>
-          <w:szCs w:val="28"/>
+          <w:lang w:val="es-ES" w:bidi="th-TH"/>
+        </w:rPr>
+      </w:pPr>
+      <w:r>
+        <w:rPr>
+          <w:rFonts w:ascii="Book Antiqua" w:hAnsi="Book Antiqua" w:cs="Arial"/>
           <w:lang w:val="es-ES" w:bidi="th-TH"/>
         </w:rPr>
         <w:t>Ejemplos y referencia.</w:t>
@@ -509,17 +479,13 @@
         <w:rPr>
           <w:rFonts w:ascii="Book Antiqua" w:hAnsi="Book Antiqua" w:cs="Arial"/>
           <w:b/>
-          <w:sz w:val="28"/>
-          <w:szCs w:val="28"/>
-          <w:lang w:val="es-ES" w:bidi="th-TH"/>
-        </w:rPr>
-      </w:pPr>
-      <w:r>
-        <w:rPr>
-          <w:rFonts w:ascii="Book Antiqua" w:hAnsi="Book Antiqua" w:cs="Arial"/>
-          <w:b/>
-          <w:sz w:val="28"/>
-          <w:szCs w:val="28"/>
+          <w:lang w:val="es-ES" w:bidi="th-TH"/>
+        </w:rPr>
+      </w:pPr>
+      <w:r>
+        <w:rPr>
+          <w:rFonts w:ascii="Book Antiqua" w:hAnsi="Book Antiqua" w:cs="Arial"/>
+          <w:b/>
           <w:lang w:val="es-ES" w:bidi="th-TH"/>
         </w:rPr>
         <w:t>Capitulo 3: Dibujo.</w:t>
@@ -540,16 +506,12 @@
         <w:rPr>
           <w:rFonts w:ascii="Book Antiqua" w:hAnsi="Book Antiqua" w:cs="Arial"/>
           <w:b/>
-          <w:sz w:val="28"/>
-          <w:szCs w:val="28"/>
-          <w:lang w:val="es-ES" w:bidi="th-TH"/>
-        </w:rPr>
-      </w:pPr>
-      <w:r>
-        <w:rPr>
-          <w:rFonts w:ascii="Book Antiqua" w:hAnsi="Book Antiqua" w:cs="Arial"/>
-          <w:sz w:val="28"/>
-          <w:szCs w:val="28"/>
+          <w:lang w:val="es-ES" w:bidi="th-TH"/>
+        </w:rPr>
+      </w:pPr>
+      <w:r>
+        <w:rPr>
+          <w:rFonts w:ascii="Book Antiqua" w:hAnsi="Book Antiqua" w:cs="Arial"/>
           <w:lang w:val="es-ES" w:bidi="th-TH"/>
         </w:rPr>
         <w:t>Formas básicas.</w:t>
@@ -570,16 +532,12 @@
         <w:rPr>
           <w:rFonts w:ascii="Book Antiqua" w:hAnsi="Book Antiqua" w:cs="Arial"/>
           <w:b/>
-          <w:sz w:val="28"/>
-          <w:szCs w:val="28"/>
-          <w:lang w:val="es-ES" w:bidi="th-TH"/>
-        </w:rPr>
-      </w:pPr>
-      <w:r>
-        <w:rPr>
-          <w:rFonts w:ascii="Book Antiqua" w:hAnsi="Book Antiqua" w:cs="Arial"/>
-          <w:sz w:val="28"/>
-          <w:szCs w:val="28"/>
+          <w:lang w:val="es-ES" w:bidi="th-TH"/>
+        </w:rPr>
+      </w:pPr>
+      <w:r>
+        <w:rPr>
+          <w:rFonts w:ascii="Book Antiqua" w:hAnsi="Book Antiqua" w:cs="Arial"/>
           <w:lang w:val="es-ES" w:bidi="th-TH"/>
         </w:rPr>
         <w:t>Orden de los dibujos.</w:t>
@@ -600,16 +558,12 @@
         <w:rPr>
           <w:rFonts w:ascii="Book Antiqua" w:hAnsi="Book Antiqua" w:cs="Arial"/>
           <w:b/>
-          <w:sz w:val="28"/>
-          <w:szCs w:val="28"/>
-          <w:lang w:val="es-ES" w:bidi="th-TH"/>
-        </w:rPr>
-      </w:pPr>
-      <w:r>
-        <w:rPr>
-          <w:rFonts w:ascii="Book Antiqua" w:hAnsi="Book Antiqua" w:cs="Arial"/>
-          <w:sz w:val="28"/>
-          <w:szCs w:val="28"/>
+          <w:lang w:val="es-ES" w:bidi="th-TH"/>
+        </w:rPr>
+      </w:pPr>
+      <w:r>
+        <w:rPr>
+          <w:rFonts w:ascii="Book Antiqua" w:hAnsi="Book Antiqua" w:cs="Arial"/>
           <w:lang w:val="es-ES" w:bidi="th-TH"/>
         </w:rPr>
         <w:t>Propiedades de las formas.</w:t>
@@ -630,16 +584,12 @@
         <w:rPr>
           <w:rFonts w:ascii="Book Antiqua" w:hAnsi="Book Antiqua" w:cs="Arial"/>
           <w:b/>
-          <w:sz w:val="28"/>
-          <w:szCs w:val="28"/>
-          <w:lang w:val="es-ES" w:bidi="th-TH"/>
-        </w:rPr>
-      </w:pPr>
-      <w:r>
-        <w:rPr>
-          <w:rFonts w:ascii="Book Antiqua" w:hAnsi="Book Antiqua" w:cs="Arial"/>
-          <w:sz w:val="28"/>
-          <w:szCs w:val="28"/>
+          <w:lang w:val="es-ES" w:bidi="th-TH"/>
+        </w:rPr>
+      </w:pPr>
+      <w:r>
+        <w:rPr>
+          <w:rFonts w:ascii="Book Antiqua" w:hAnsi="Book Antiqua" w:cs="Arial"/>
           <w:lang w:val="es-ES" w:bidi="th-TH"/>
         </w:rPr>
         <w:t>Color.</w:t>
@@ -660,16 +610,12 @@
         <w:rPr>
           <w:rFonts w:ascii="Book Antiqua" w:hAnsi="Book Antiqua" w:cs="Arial"/>
           <w:b/>
-          <w:sz w:val="28"/>
-          <w:szCs w:val="28"/>
-          <w:lang w:val="es-ES" w:bidi="th-TH"/>
-        </w:rPr>
-      </w:pPr>
-      <w:r>
-        <w:rPr>
-          <w:rFonts w:ascii="Book Antiqua" w:hAnsi="Book Antiqua" w:cs="Arial"/>
-          <w:sz w:val="28"/>
-          <w:szCs w:val="28"/>
+          <w:lang w:val="es-ES" w:bidi="th-TH"/>
+        </w:rPr>
+      </w:pPr>
+      <w:r>
+        <w:rPr>
+          <w:rFonts w:ascii="Book Antiqua" w:hAnsi="Book Antiqua" w:cs="Arial"/>
           <w:lang w:val="es-ES" w:bidi="th-TH"/>
         </w:rPr>
         <w:t>Formas personalizadas.</w:t>
@@ -690,16 +636,12 @@
         <w:rPr>
           <w:rFonts w:ascii="Book Antiqua" w:hAnsi="Book Antiqua" w:cs="Arial"/>
           <w:b/>
-          <w:sz w:val="28"/>
-          <w:szCs w:val="28"/>
-          <w:lang w:val="es-ES" w:bidi="th-TH"/>
-        </w:rPr>
-      </w:pPr>
-      <w:r>
-        <w:rPr>
-          <w:rFonts w:ascii="Book Antiqua" w:hAnsi="Book Antiqua" w:cs="Arial"/>
-          <w:sz w:val="28"/>
-          <w:szCs w:val="28"/>
+          <w:lang w:val="es-ES" w:bidi="th-TH"/>
+        </w:rPr>
+      </w:pPr>
+      <w:r>
+        <w:rPr>
+          <w:rFonts w:ascii="Book Antiqua" w:hAnsi="Book Antiqua" w:cs="Arial"/>
           <w:lang w:val="es-ES" w:bidi="th-TH"/>
         </w:rPr>
         <w:t>Comentarios.</w:t>
@@ -715,17 +657,13 @@
         <w:rPr>
           <w:rFonts w:ascii="Book Antiqua" w:hAnsi="Book Antiqua" w:cs="Arial"/>
           <w:b/>
-          <w:sz w:val="28"/>
-          <w:szCs w:val="28"/>
-          <w:lang w:val="es-ES" w:bidi="th-TH"/>
-        </w:rPr>
-      </w:pPr>
-      <w:r>
-        <w:rPr>
-          <w:rFonts w:ascii="Book Antiqua" w:hAnsi="Book Antiqua" w:cs="Arial"/>
-          <w:b/>
-          <w:sz w:val="28"/>
-          <w:szCs w:val="28"/>
+          <w:lang w:val="es-ES" w:bidi="th-TH"/>
+        </w:rPr>
+      </w:pPr>
+      <w:r>
+        <w:rPr>
+          <w:rFonts w:ascii="Book Antiqua" w:hAnsi="Book Antiqua" w:cs="Arial"/>
+          <w:b/>
           <w:lang w:val="es-ES" w:bidi="th-TH"/>
         </w:rPr>
         <w:t>Capitulo 4: Variables.</w:t>
@@ -746,16 +684,12 @@
         <w:rPr>
           <w:rFonts w:ascii="Book Antiqua" w:hAnsi="Book Antiqua" w:cs="Arial"/>
           <w:b/>
-          <w:sz w:val="28"/>
-          <w:szCs w:val="28"/>
-          <w:lang w:val="es-ES" w:bidi="th-TH"/>
-        </w:rPr>
-      </w:pPr>
-      <w:r>
-        <w:rPr>
-          <w:rFonts w:ascii="Book Antiqua" w:hAnsi="Book Antiqua" w:cs="Arial"/>
-          <w:sz w:val="28"/>
-          <w:szCs w:val="28"/>
+          <w:lang w:val="es-ES" w:bidi="th-TH"/>
+        </w:rPr>
+      </w:pPr>
+      <w:r>
+        <w:rPr>
+          <w:rFonts w:ascii="Book Antiqua" w:hAnsi="Book Antiqua" w:cs="Arial"/>
           <w:lang w:val="es-ES" w:bidi="th-TH"/>
         </w:rPr>
         <w:t>Haciendo variables.</w:t>
@@ -776,16 +710,12 @@
         <w:rPr>
           <w:rFonts w:ascii="Book Antiqua" w:hAnsi="Book Antiqua" w:cs="Arial"/>
           <w:b/>
-          <w:sz w:val="28"/>
-          <w:szCs w:val="28"/>
-          <w:lang w:val="es-ES" w:bidi="th-TH"/>
-        </w:rPr>
-      </w:pPr>
-      <w:r>
-        <w:rPr>
-          <w:rFonts w:ascii="Book Antiqua" w:hAnsi="Book Antiqua" w:cs="Arial"/>
-          <w:sz w:val="28"/>
-          <w:szCs w:val="28"/>
+          <w:lang w:val="es-ES" w:bidi="th-TH"/>
+        </w:rPr>
+      </w:pPr>
+      <w:r>
+        <w:rPr>
+          <w:rFonts w:ascii="Book Antiqua" w:hAnsi="Book Antiqua" w:cs="Arial"/>
           <w:lang w:val="es-ES" w:bidi="th-TH"/>
         </w:rPr>
         <w:t>Las variables (constantes) de Processing</w:t>
@@ -806,16 +736,12 @@
         <w:rPr>
           <w:rFonts w:ascii="Book Antiqua" w:hAnsi="Book Antiqua" w:cs="Arial"/>
           <w:b/>
-          <w:sz w:val="28"/>
-          <w:szCs w:val="28"/>
-          <w:lang w:val="es-ES" w:bidi="th-TH"/>
-        </w:rPr>
-      </w:pPr>
-      <w:r>
-        <w:rPr>
-          <w:rFonts w:ascii="Book Antiqua" w:hAnsi="Book Antiqua" w:cs="Arial"/>
-          <w:sz w:val="28"/>
-          <w:szCs w:val="28"/>
+          <w:lang w:val="es-ES" w:bidi="th-TH"/>
+        </w:rPr>
+      </w:pPr>
+      <w:r>
+        <w:rPr>
+          <w:rFonts w:ascii="Book Antiqua" w:hAnsi="Book Antiqua" w:cs="Arial"/>
           <w:lang w:val="es-ES" w:bidi="th-TH"/>
         </w:rPr>
         <w:t>Un poco de Matemáticas</w:t>
@@ -836,16 +762,12 @@
         <w:rPr>
           <w:rFonts w:ascii="Book Antiqua" w:hAnsi="Book Antiqua" w:cs="Arial"/>
           <w:b/>
-          <w:sz w:val="28"/>
-          <w:szCs w:val="28"/>
-          <w:lang w:val="es-ES" w:bidi="th-TH"/>
-        </w:rPr>
-      </w:pPr>
-      <w:r>
-        <w:rPr>
-          <w:rFonts w:ascii="Book Antiqua" w:hAnsi="Book Antiqua" w:cs="Arial"/>
-          <w:sz w:val="28"/>
-          <w:szCs w:val="28"/>
+          <w:lang w:val="es-ES" w:bidi="th-TH"/>
+        </w:rPr>
+      </w:pPr>
+      <w:r>
+        <w:rPr>
+          <w:rFonts w:ascii="Book Antiqua" w:hAnsi="Book Antiqua" w:cs="Arial"/>
           <w:lang w:val="es-ES" w:bidi="th-TH"/>
         </w:rPr>
         <w:t>Repetición</w:t>
@@ -861,17 +783,13 @@
         <w:rPr>
           <w:rFonts w:ascii="Book Antiqua" w:hAnsi="Book Antiqua" w:cs="Arial"/>
           <w:b/>
-          <w:sz w:val="28"/>
-          <w:szCs w:val="28"/>
-          <w:lang w:val="es-ES" w:bidi="th-TH"/>
-        </w:rPr>
-      </w:pPr>
-      <w:r>
-        <w:rPr>
-          <w:rFonts w:ascii="Book Antiqua" w:hAnsi="Book Antiqua" w:cs="Arial"/>
-          <w:b/>
-          <w:sz w:val="28"/>
-          <w:szCs w:val="28"/>
+          <w:lang w:val="es-ES" w:bidi="th-TH"/>
+        </w:rPr>
+      </w:pPr>
+      <w:r>
+        <w:rPr>
+          <w:rFonts w:ascii="Book Antiqua" w:hAnsi="Book Antiqua" w:cs="Arial"/>
+          <w:b/>
           <w:lang w:val="es-ES" w:bidi="th-TH"/>
         </w:rPr>
         <w:t>Capitulo 5: Respuesta</w:t>
@@ -892,16 +810,12 @@
         <w:rPr>
           <w:rFonts w:ascii="Book Antiqua" w:hAnsi="Book Antiqua" w:cs="Arial"/>
           <w:b/>
-          <w:sz w:val="28"/>
-          <w:szCs w:val="28"/>
-          <w:lang w:val="es-ES" w:bidi="th-TH"/>
-        </w:rPr>
-      </w:pPr>
-      <w:r>
-        <w:rPr>
-          <w:rFonts w:ascii="Book Antiqua" w:hAnsi="Book Antiqua" w:cs="Arial"/>
-          <w:sz w:val="28"/>
-          <w:szCs w:val="28"/>
+          <w:lang w:val="es-ES" w:bidi="th-TH"/>
+        </w:rPr>
+      </w:pPr>
+      <w:r>
+        <w:rPr>
+          <w:rFonts w:ascii="Book Antiqua" w:hAnsi="Book Antiqua" w:cs="Arial"/>
           <w:lang w:val="es-ES" w:bidi="th-TH"/>
         </w:rPr>
         <w:t>Seguir</w:t>
@@ -922,16 +836,12 @@
         <w:rPr>
           <w:rFonts w:ascii="Book Antiqua" w:hAnsi="Book Antiqua" w:cs="Arial"/>
           <w:b/>
-          <w:sz w:val="28"/>
-          <w:szCs w:val="28"/>
-          <w:lang w:val="es-ES" w:bidi="th-TH"/>
-        </w:rPr>
-      </w:pPr>
-      <w:r>
-        <w:rPr>
-          <w:rFonts w:ascii="Book Antiqua" w:hAnsi="Book Antiqua" w:cs="Arial"/>
-          <w:sz w:val="28"/>
-          <w:szCs w:val="28"/>
+          <w:lang w:val="es-ES" w:bidi="th-TH"/>
+        </w:rPr>
+      </w:pPr>
+      <w:r>
+        <w:rPr>
+          <w:rFonts w:ascii="Book Antiqua" w:hAnsi="Book Antiqua" w:cs="Arial"/>
           <w:lang w:val="es-ES" w:bidi="th-TH"/>
         </w:rPr>
         <w:t>Mapear</w:t>
@@ -952,16 +862,12 @@
         <w:rPr>
           <w:rFonts w:ascii="Book Antiqua" w:hAnsi="Book Antiqua" w:cs="Arial"/>
           <w:b/>
-          <w:sz w:val="28"/>
-          <w:szCs w:val="28"/>
-          <w:lang w:val="es-ES" w:bidi="th-TH"/>
-        </w:rPr>
-      </w:pPr>
-      <w:r>
-        <w:rPr>
-          <w:rFonts w:ascii="Book Antiqua" w:hAnsi="Book Antiqua" w:cs="Arial"/>
-          <w:sz w:val="28"/>
-          <w:szCs w:val="28"/>
+          <w:lang w:val="es-ES" w:bidi="th-TH"/>
+        </w:rPr>
+      </w:pPr>
+      <w:r>
+        <w:rPr>
+          <w:rFonts w:ascii="Book Antiqua" w:hAnsi="Book Antiqua" w:cs="Arial"/>
           <w:lang w:val="es-ES" w:bidi="th-TH"/>
         </w:rPr>
         <w:t>Click</w:t>
@@ -982,16 +888,12 @@
         <w:rPr>
           <w:rFonts w:ascii="Book Antiqua" w:hAnsi="Book Antiqua" w:cs="Arial"/>
           <w:b/>
-          <w:sz w:val="28"/>
-          <w:szCs w:val="28"/>
-          <w:lang w:val="es-ES" w:bidi="th-TH"/>
-        </w:rPr>
-      </w:pPr>
-      <w:r>
-        <w:rPr>
-          <w:rFonts w:ascii="Book Antiqua" w:hAnsi="Book Antiqua" w:cs="Arial"/>
-          <w:sz w:val="28"/>
-          <w:szCs w:val="28"/>
+          <w:lang w:val="es-ES" w:bidi="th-TH"/>
+        </w:rPr>
+      </w:pPr>
+      <w:r>
+        <w:rPr>
+          <w:rFonts w:ascii="Book Antiqua" w:hAnsi="Book Antiqua" w:cs="Arial"/>
           <w:lang w:val="es-ES" w:bidi="th-TH"/>
         </w:rPr>
         <w:t>Ubicación</w:t>
@@ -1012,19 +914,14 @@
         <w:rPr>
           <w:rFonts w:ascii="Book Antiqua" w:hAnsi="Book Antiqua" w:cs="Arial"/>
           <w:b/>
-          <w:sz w:val="28"/>
-          <w:szCs w:val="28"/>
-          <w:lang w:val="es-ES" w:bidi="th-TH"/>
-        </w:rPr>
-      </w:pPr>
-      <w:r>
-        <w:rPr>
-          <w:rFonts w:ascii="Book Antiqua" w:hAnsi="Book Antiqua" w:cs="Arial"/>
-          <w:sz w:val="28"/>
-          <w:szCs w:val="28"/>
-          <w:lang w:val="es-ES" w:bidi="th-TH"/>
-        </w:rPr>
-        <w:lastRenderedPageBreak/>
+          <w:lang w:val="es-ES" w:bidi="th-TH"/>
+        </w:rPr>
+      </w:pPr>
+      <w:r>
+        <w:rPr>
+          <w:rFonts w:ascii="Book Antiqua" w:hAnsi="Book Antiqua" w:cs="Arial"/>
+          <w:lang w:val="es-ES" w:bidi="th-TH"/>
+        </w:rPr>
         <w:t>Tipo</w:t>
       </w:r>
     </w:p>
@@ -1038,17 +935,13 @@
         <w:rPr>
           <w:rFonts w:ascii="Book Antiqua" w:hAnsi="Book Antiqua" w:cs="Arial"/>
           <w:b/>
-          <w:sz w:val="28"/>
-          <w:szCs w:val="28"/>
-          <w:lang w:val="es-ES" w:bidi="th-TH"/>
-        </w:rPr>
-      </w:pPr>
-      <w:r>
-        <w:rPr>
-          <w:rFonts w:ascii="Book Antiqua" w:hAnsi="Book Antiqua" w:cs="Arial"/>
-          <w:b/>
-          <w:sz w:val="28"/>
-          <w:szCs w:val="28"/>
+          <w:lang w:val="es-ES" w:bidi="th-TH"/>
+        </w:rPr>
+      </w:pPr>
+      <w:r>
+        <w:rPr>
+          <w:rFonts w:ascii="Book Antiqua" w:hAnsi="Book Antiqua" w:cs="Arial"/>
+          <w:b/>
           <w:lang w:val="es-ES" w:bidi="th-TH"/>
         </w:rPr>
         <w:t>Capitulo 6: Trabajando con archivos Digitales</w:t>
@@ -1069,16 +962,12 @@
         <w:rPr>
           <w:rFonts w:ascii="Book Antiqua" w:hAnsi="Book Antiqua" w:cs="Arial"/>
           <w:b/>
-          <w:sz w:val="28"/>
-          <w:szCs w:val="28"/>
-          <w:lang w:val="es-ES" w:bidi="th-TH"/>
-        </w:rPr>
-      </w:pPr>
-      <w:r>
-        <w:rPr>
-          <w:rFonts w:ascii="Book Antiqua" w:hAnsi="Book Antiqua" w:cs="Arial"/>
-          <w:sz w:val="28"/>
-          <w:szCs w:val="28"/>
+          <w:lang w:val="es-ES" w:bidi="th-TH"/>
+        </w:rPr>
+      </w:pPr>
+      <w:r>
+        <w:rPr>
+          <w:rFonts w:ascii="Book Antiqua" w:hAnsi="Book Antiqua" w:cs="Arial"/>
           <w:lang w:val="es-ES" w:bidi="th-TH"/>
         </w:rPr>
         <w:t>Que es un archivo Digital.</w:t>
@@ -1099,16 +988,12 @@
         <w:rPr>
           <w:rFonts w:ascii="Book Antiqua" w:hAnsi="Book Antiqua" w:cs="Arial"/>
           <w:b/>
-          <w:sz w:val="28"/>
-          <w:szCs w:val="28"/>
-          <w:lang w:val="es-ES" w:bidi="th-TH"/>
-        </w:rPr>
-      </w:pPr>
-      <w:r>
-        <w:rPr>
-          <w:rFonts w:ascii="Book Antiqua" w:hAnsi="Book Antiqua" w:cs="Arial"/>
-          <w:sz w:val="28"/>
-          <w:szCs w:val="28"/>
+          <w:lang w:val="es-ES" w:bidi="th-TH"/>
+        </w:rPr>
+      </w:pPr>
+      <w:r>
+        <w:rPr>
+          <w:rFonts w:ascii="Book Antiqua" w:hAnsi="Book Antiqua" w:cs="Arial"/>
           <w:lang w:val="es-ES" w:bidi="th-TH"/>
         </w:rPr>
         <w:t>Continuo y discreto. (JPG vs SVG).</w:t>
@@ -1129,16 +1014,12 @@
         <w:rPr>
           <w:rFonts w:ascii="Book Antiqua" w:hAnsi="Book Antiqua" w:cs="Arial"/>
           <w:b/>
-          <w:sz w:val="28"/>
-          <w:szCs w:val="28"/>
-          <w:lang w:val="es-ES" w:bidi="th-TH"/>
-        </w:rPr>
-      </w:pPr>
-      <w:r>
-        <w:rPr>
-          <w:rFonts w:ascii="Book Antiqua" w:hAnsi="Book Antiqua" w:cs="Arial"/>
-          <w:sz w:val="28"/>
-          <w:szCs w:val="28"/>
+          <w:lang w:val="es-ES" w:bidi="th-TH"/>
+        </w:rPr>
+      </w:pPr>
+      <w:r>
+        <w:rPr>
+          <w:rFonts w:ascii="Book Antiqua" w:hAnsi="Book Antiqua" w:cs="Arial"/>
           <w:lang w:val="es-ES" w:bidi="th-TH"/>
         </w:rPr>
         <w:t>Imágenes.</w:t>
@@ -1159,18 +1040,15 @@
         <w:rPr>
           <w:rFonts w:ascii="Book Antiqua" w:hAnsi="Book Antiqua" w:cs="Arial"/>
           <w:b/>
-          <w:sz w:val="28"/>
-          <w:szCs w:val="28"/>
-          <w:lang w:val="es-ES" w:bidi="th-TH"/>
-        </w:rPr>
-      </w:pPr>
-      <w:r>
-        <w:rPr>
-          <w:rFonts w:ascii="Book Antiqua" w:hAnsi="Book Antiqua" w:cs="Arial"/>
-          <w:sz w:val="28"/>
-          <w:szCs w:val="28"/>
-          <w:lang w:val="es-ES" w:bidi="th-TH"/>
-        </w:rPr>
+          <w:lang w:val="es-ES" w:bidi="th-TH"/>
+        </w:rPr>
+      </w:pPr>
+      <w:r>
+        <w:rPr>
+          <w:rFonts w:ascii="Book Antiqua" w:hAnsi="Book Antiqua" w:cs="Arial"/>
+          <w:lang w:val="es-ES" w:bidi="th-TH"/>
+        </w:rPr>
+        <w:lastRenderedPageBreak/>
         <w:t>Tipografías.</w:t>
       </w:r>
     </w:p>
@@ -1189,16 +1067,12 @@
         <w:rPr>
           <w:rFonts w:ascii="Book Antiqua" w:hAnsi="Book Antiqua" w:cs="Arial"/>
           <w:b/>
-          <w:sz w:val="28"/>
-          <w:szCs w:val="28"/>
-          <w:lang w:val="es-ES" w:bidi="th-TH"/>
-        </w:rPr>
-      </w:pPr>
-      <w:r>
-        <w:rPr>
-          <w:rFonts w:ascii="Book Antiqua" w:hAnsi="Book Antiqua" w:cs="Arial"/>
-          <w:sz w:val="28"/>
-          <w:szCs w:val="28"/>
+          <w:lang w:val="es-ES" w:bidi="th-TH"/>
+        </w:rPr>
+      </w:pPr>
+      <w:r>
+        <w:rPr>
+          <w:rFonts w:ascii="Book Antiqua" w:hAnsi="Book Antiqua" w:cs="Arial"/>
           <w:lang w:val="es-ES" w:bidi="th-TH"/>
         </w:rPr>
         <w:t>Formas.</w:t>
@@ -1214,17 +1088,13 @@
         <w:rPr>
           <w:rFonts w:ascii="Book Antiqua" w:hAnsi="Book Antiqua" w:cs="Arial"/>
           <w:b/>
-          <w:sz w:val="28"/>
-          <w:szCs w:val="28"/>
-          <w:lang w:val="es-ES" w:bidi="th-TH"/>
-        </w:rPr>
-      </w:pPr>
-      <w:r>
-        <w:rPr>
-          <w:rFonts w:ascii="Book Antiqua" w:hAnsi="Book Antiqua" w:cs="Arial"/>
-          <w:b/>
-          <w:sz w:val="28"/>
-          <w:szCs w:val="28"/>
+          <w:lang w:val="es-ES" w:bidi="th-TH"/>
+        </w:rPr>
+      </w:pPr>
+      <w:r>
+        <w:rPr>
+          <w:rFonts w:ascii="Book Antiqua" w:hAnsi="Book Antiqua" w:cs="Arial"/>
+          <w:b/>
           <w:lang w:val="es-ES" w:bidi="th-TH"/>
         </w:rPr>
         <w:t>Capitulo 7: Animación.</w:t>
@@ -1245,16 +1115,12 @@
         <w:rPr>
           <w:rFonts w:ascii="Book Antiqua" w:hAnsi="Book Antiqua" w:cs="Arial"/>
           <w:b/>
-          <w:sz w:val="28"/>
-          <w:szCs w:val="28"/>
-          <w:lang w:val="es-ES" w:bidi="th-TH"/>
-        </w:rPr>
-      </w:pPr>
-      <w:r>
-        <w:rPr>
-          <w:rFonts w:ascii="Book Antiqua" w:hAnsi="Book Antiqua" w:cs="Arial"/>
-          <w:sz w:val="28"/>
-          <w:szCs w:val="28"/>
+          <w:lang w:val="es-ES" w:bidi="th-TH"/>
+        </w:rPr>
+      </w:pPr>
+      <w:r>
+        <w:rPr>
+          <w:rFonts w:ascii="Book Antiqua" w:hAnsi="Book Antiqua" w:cs="Arial"/>
           <w:lang w:val="es-ES" w:bidi="th-TH"/>
         </w:rPr>
         <w:t>Velocidad y dirección</w:t>
@@ -1275,16 +1141,12 @@
         <w:rPr>
           <w:rFonts w:ascii="Book Antiqua" w:hAnsi="Book Antiqua" w:cs="Arial"/>
           <w:b/>
-          <w:sz w:val="28"/>
-          <w:szCs w:val="28"/>
-          <w:lang w:val="es-ES" w:bidi="th-TH"/>
-        </w:rPr>
-      </w:pPr>
-      <w:r>
-        <w:rPr>
-          <w:rFonts w:ascii="Book Antiqua" w:hAnsi="Book Antiqua" w:cs="Arial"/>
-          <w:sz w:val="28"/>
-          <w:szCs w:val="28"/>
+          <w:lang w:val="es-ES" w:bidi="th-TH"/>
+        </w:rPr>
+      </w:pPr>
+      <w:r>
+        <w:rPr>
+          <w:rFonts w:ascii="Book Antiqua" w:hAnsi="Book Antiqua" w:cs="Arial"/>
           <w:lang w:val="es-ES" w:bidi="th-TH"/>
         </w:rPr>
         <w:t>Interpolación.</w:t>
@@ -1305,16 +1167,12 @@
         <w:rPr>
           <w:rFonts w:ascii="Book Antiqua" w:hAnsi="Book Antiqua" w:cs="Arial"/>
           <w:b/>
-          <w:sz w:val="28"/>
-          <w:szCs w:val="28"/>
-          <w:lang w:val="es-ES" w:bidi="th-TH"/>
-        </w:rPr>
-      </w:pPr>
-      <w:r>
-        <w:rPr>
-          <w:rFonts w:ascii="Book Antiqua" w:hAnsi="Book Antiqua" w:cs="Arial"/>
-          <w:sz w:val="28"/>
-          <w:szCs w:val="28"/>
+          <w:lang w:val="es-ES" w:bidi="th-TH"/>
+        </w:rPr>
+      </w:pPr>
+      <w:r>
+        <w:rPr>
+          <w:rFonts w:ascii="Book Antiqua" w:hAnsi="Book Antiqua" w:cs="Arial"/>
           <w:lang w:val="es-ES" w:bidi="th-TH"/>
         </w:rPr>
         <w:t>Aleatoriedad</w:t>
@@ -1322,8 +1180,6 @@
       <w:r>
         <w:rPr>
           <w:rFonts w:ascii="Book Antiqua" w:hAnsi="Book Antiqua" w:cs="Arial"/>
-          <w:sz w:val="28"/>
-          <w:szCs w:val="28"/>
           <w:lang w:val="es-ES" w:bidi="th-TH"/>
         </w:rPr>
         <w:t>.</w:t>
@@ -1344,16 +1200,12 @@
         <w:rPr>
           <w:rFonts w:ascii="Book Antiqua" w:hAnsi="Book Antiqua" w:cs="Arial"/>
           <w:b/>
-          <w:sz w:val="28"/>
-          <w:szCs w:val="28"/>
-          <w:lang w:val="es-ES" w:bidi="th-TH"/>
-        </w:rPr>
-      </w:pPr>
-      <w:r>
-        <w:rPr>
-          <w:rFonts w:ascii="Book Antiqua" w:hAnsi="Book Antiqua" w:cs="Arial"/>
-          <w:sz w:val="28"/>
-          <w:szCs w:val="28"/>
+          <w:lang w:val="es-ES" w:bidi="th-TH"/>
+        </w:rPr>
+      </w:pPr>
+      <w:r>
+        <w:rPr>
+          <w:rFonts w:ascii="Book Antiqua" w:hAnsi="Book Antiqua" w:cs="Arial"/>
           <w:lang w:val="es-ES" w:bidi="th-TH"/>
         </w:rPr>
         <w:t>Temporizadores.</w:t>
@@ -1374,16 +1226,12 @@
         <w:rPr>
           <w:rFonts w:ascii="Book Antiqua" w:hAnsi="Book Antiqua" w:cs="Arial"/>
           <w:b/>
-          <w:sz w:val="28"/>
-          <w:szCs w:val="28"/>
-          <w:lang w:val="es-ES" w:bidi="th-TH"/>
-        </w:rPr>
-      </w:pPr>
-      <w:r>
-        <w:rPr>
-          <w:rFonts w:ascii="Book Antiqua" w:hAnsi="Book Antiqua" w:cs="Arial"/>
-          <w:sz w:val="28"/>
-          <w:szCs w:val="28"/>
+          <w:lang w:val="es-ES" w:bidi="th-TH"/>
+        </w:rPr>
+      </w:pPr>
+      <w:r>
+        <w:rPr>
+          <w:rFonts w:ascii="Book Antiqua" w:hAnsi="Book Antiqua" w:cs="Arial"/>
           <w:lang w:val="es-ES" w:bidi="th-TH"/>
         </w:rPr>
         <w:t>Movimientos circulares.</w:t>
@@ -1404,16 +1252,12 @@
         <w:rPr>
           <w:rFonts w:ascii="Book Antiqua" w:hAnsi="Book Antiqua" w:cs="Arial"/>
           <w:b/>
-          <w:sz w:val="28"/>
-          <w:szCs w:val="28"/>
-          <w:lang w:val="es-ES" w:bidi="th-TH"/>
-        </w:rPr>
-      </w:pPr>
-      <w:r>
-        <w:rPr>
-          <w:rFonts w:ascii="Book Antiqua" w:hAnsi="Book Antiqua" w:cs="Arial"/>
-          <w:sz w:val="28"/>
-          <w:szCs w:val="28"/>
+          <w:lang w:val="es-ES" w:bidi="th-TH"/>
+        </w:rPr>
+      </w:pPr>
+      <w:r>
+        <w:rPr>
+          <w:rFonts w:ascii="Book Antiqua" w:hAnsi="Book Antiqua" w:cs="Arial"/>
           <w:lang w:val="es-ES" w:bidi="th-TH"/>
         </w:rPr>
         <w:t>Trasladar, rotar y escalar.</w:t>
@@ -1429,17 +1273,13 @@
         <w:rPr>
           <w:rFonts w:ascii="Book Antiqua" w:hAnsi="Book Antiqua" w:cs="Arial"/>
           <w:b/>
-          <w:sz w:val="28"/>
-          <w:szCs w:val="28"/>
-          <w:lang w:val="es-ES" w:bidi="th-TH"/>
-        </w:rPr>
-      </w:pPr>
-      <w:r>
-        <w:rPr>
-          <w:rFonts w:ascii="Book Antiqua" w:hAnsi="Book Antiqua" w:cs="Arial"/>
-          <w:b/>
-          <w:sz w:val="28"/>
-          <w:szCs w:val="28"/>
+          <w:lang w:val="es-ES" w:bidi="th-TH"/>
+        </w:rPr>
+      </w:pPr>
+      <w:r>
+        <w:rPr>
+          <w:rFonts w:ascii="Book Antiqua" w:hAnsi="Book Antiqua" w:cs="Arial"/>
+          <w:b/>
           <w:lang w:val="es-ES" w:bidi="th-TH"/>
         </w:rPr>
         <w:t>Capitulo 8: Funciones.</w:t>
@@ -1460,16 +1300,12 @@
         <w:rPr>
           <w:rFonts w:ascii="Book Antiqua" w:hAnsi="Book Antiqua" w:cs="Arial"/>
           <w:b/>
-          <w:sz w:val="28"/>
-          <w:szCs w:val="28"/>
-          <w:lang w:val="es-ES" w:bidi="th-TH"/>
-        </w:rPr>
-      </w:pPr>
-      <w:r>
-        <w:rPr>
-          <w:rFonts w:ascii="Book Antiqua" w:hAnsi="Book Antiqua" w:cs="Arial"/>
-          <w:sz w:val="28"/>
-          <w:szCs w:val="28"/>
+          <w:lang w:val="es-ES" w:bidi="th-TH"/>
+        </w:rPr>
+      </w:pPr>
+      <w:r>
+        <w:rPr>
+          <w:rFonts w:ascii="Book Antiqua" w:hAnsi="Book Antiqua" w:cs="Arial"/>
           <w:lang w:val="es-ES" w:bidi="th-TH"/>
         </w:rPr>
         <w:t>Funciones básicas.</w:t>
@@ -1490,16 +1326,12 @@
         <w:rPr>
           <w:rFonts w:ascii="Book Antiqua" w:hAnsi="Book Antiqua" w:cs="Arial"/>
           <w:b/>
-          <w:sz w:val="28"/>
-          <w:szCs w:val="28"/>
-          <w:lang w:val="es-ES" w:bidi="th-TH"/>
-        </w:rPr>
-      </w:pPr>
-      <w:r>
-        <w:rPr>
-          <w:rFonts w:ascii="Book Antiqua" w:hAnsi="Book Antiqua" w:cs="Arial"/>
-          <w:sz w:val="28"/>
-          <w:szCs w:val="28"/>
+          <w:lang w:val="es-ES" w:bidi="th-TH"/>
+        </w:rPr>
+      </w:pPr>
+      <w:r>
+        <w:rPr>
+          <w:rFonts w:ascii="Book Antiqua" w:hAnsi="Book Antiqua" w:cs="Arial"/>
           <w:lang w:val="es-ES" w:bidi="th-TH"/>
         </w:rPr>
         <w:t>Haciendo una función.</w:t>
@@ -1520,16 +1352,12 @@
         <w:rPr>
           <w:rFonts w:ascii="Book Antiqua" w:hAnsi="Book Antiqua" w:cs="Arial"/>
           <w:b/>
-          <w:sz w:val="28"/>
-          <w:szCs w:val="28"/>
-          <w:lang w:val="es-ES" w:bidi="th-TH"/>
-        </w:rPr>
-      </w:pPr>
-      <w:r>
-        <w:rPr>
-          <w:rFonts w:ascii="Book Antiqua" w:hAnsi="Book Antiqua" w:cs="Arial"/>
-          <w:sz w:val="28"/>
-          <w:szCs w:val="28"/>
+          <w:lang w:val="es-ES" w:bidi="th-TH"/>
+        </w:rPr>
+      </w:pPr>
+      <w:r>
+        <w:rPr>
+          <w:rFonts w:ascii="Book Antiqua" w:hAnsi="Book Antiqua" w:cs="Arial"/>
           <w:lang w:val="es-ES" w:bidi="th-TH"/>
         </w:rPr>
         <w:t>Valores de retorno.</w:t>
@@ -1545,17 +1373,13 @@
         <w:rPr>
           <w:rFonts w:ascii="Book Antiqua" w:hAnsi="Book Antiqua" w:cs="Arial"/>
           <w:b/>
-          <w:sz w:val="28"/>
-          <w:szCs w:val="28"/>
-          <w:lang w:val="es-ES" w:bidi="th-TH"/>
-        </w:rPr>
-      </w:pPr>
-      <w:r>
-        <w:rPr>
-          <w:rFonts w:ascii="Book Antiqua" w:hAnsi="Book Antiqua" w:cs="Arial"/>
-          <w:b/>
-          <w:sz w:val="28"/>
-          <w:szCs w:val="28"/>
+          <w:lang w:val="es-ES" w:bidi="th-TH"/>
+        </w:rPr>
+      </w:pPr>
+      <w:r>
+        <w:rPr>
+          <w:rFonts w:ascii="Book Antiqua" w:hAnsi="Book Antiqua" w:cs="Arial"/>
+          <w:b/>
           <w:lang w:val="es-ES" w:bidi="th-TH"/>
         </w:rPr>
         <w:t>Capitulo 9: Objetos.</w:t>
@@ -1576,16 +1400,12 @@
         <w:rPr>
           <w:rFonts w:ascii="Book Antiqua" w:hAnsi="Book Antiqua" w:cs="Arial"/>
           <w:b/>
-          <w:sz w:val="28"/>
-          <w:szCs w:val="28"/>
-          <w:lang w:val="es-ES" w:bidi="th-TH"/>
-        </w:rPr>
-      </w:pPr>
-      <w:r>
-        <w:rPr>
-          <w:rFonts w:ascii="Book Antiqua" w:hAnsi="Book Antiqua" w:cs="Arial"/>
-          <w:sz w:val="28"/>
-          <w:szCs w:val="28"/>
+          <w:lang w:val="es-ES" w:bidi="th-TH"/>
+        </w:rPr>
+      </w:pPr>
+      <w:r>
+        <w:rPr>
+          <w:rFonts w:ascii="Book Antiqua" w:hAnsi="Book Antiqua" w:cs="Arial"/>
           <w:lang w:val="es-ES" w:bidi="th-TH"/>
         </w:rPr>
         <w:t>Clases y objetos.</w:t>
@@ -1601,17 +1421,13 @@
         <w:rPr>
           <w:rFonts w:ascii="Book Antiqua" w:hAnsi="Book Antiqua" w:cs="Arial"/>
           <w:b/>
-          <w:sz w:val="28"/>
-          <w:szCs w:val="28"/>
-          <w:lang w:val="es-ES" w:bidi="th-TH"/>
-        </w:rPr>
-      </w:pPr>
-      <w:r>
-        <w:rPr>
-          <w:rFonts w:ascii="Book Antiqua" w:hAnsi="Book Antiqua" w:cs="Arial"/>
-          <w:b/>
-          <w:sz w:val="28"/>
-          <w:szCs w:val="28"/>
+          <w:lang w:val="es-ES" w:bidi="th-TH"/>
+        </w:rPr>
+      </w:pPr>
+      <w:r>
+        <w:rPr>
+          <w:rFonts w:ascii="Book Antiqua" w:hAnsi="Book Antiqua" w:cs="Arial"/>
+          <w:b/>
           <w:lang w:val="es-ES" w:bidi="th-TH"/>
         </w:rPr>
         <w:t>Capitulo 10: Vectores.</w:t>
@@ -1632,16 +1448,12 @@
         <w:rPr>
           <w:rFonts w:ascii="Book Antiqua" w:hAnsi="Book Antiqua" w:cs="Arial"/>
           <w:b/>
-          <w:sz w:val="28"/>
-          <w:szCs w:val="28"/>
-          <w:lang w:val="es-ES" w:bidi="th-TH"/>
-        </w:rPr>
-      </w:pPr>
-      <w:r>
-        <w:rPr>
-          <w:rFonts w:ascii="Book Antiqua" w:hAnsi="Book Antiqua" w:cs="Arial"/>
-          <w:sz w:val="28"/>
-          <w:szCs w:val="28"/>
+          <w:lang w:val="es-ES" w:bidi="th-TH"/>
+        </w:rPr>
+      </w:pPr>
+      <w:r>
+        <w:rPr>
+          <w:rFonts w:ascii="Book Antiqua" w:hAnsi="Book Antiqua" w:cs="Arial"/>
           <w:lang w:val="es-ES" w:bidi="th-TH"/>
         </w:rPr>
         <w:t>Haciendo un vector.</w:t>
@@ -1662,16 +1474,12 @@
         <w:rPr>
           <w:rFonts w:ascii="Book Antiqua" w:hAnsi="Book Antiqua" w:cs="Arial"/>
           <w:b/>
-          <w:sz w:val="28"/>
-          <w:szCs w:val="28"/>
-          <w:lang w:val="es-ES" w:bidi="th-TH"/>
-        </w:rPr>
-      </w:pPr>
-      <w:r>
-        <w:rPr>
-          <w:rFonts w:ascii="Book Antiqua" w:hAnsi="Book Antiqua" w:cs="Arial"/>
-          <w:sz w:val="28"/>
-          <w:szCs w:val="28"/>
+          <w:lang w:val="es-ES" w:bidi="th-TH"/>
+        </w:rPr>
+      </w:pPr>
+      <w:r>
+        <w:rPr>
+          <w:rFonts w:ascii="Book Antiqua" w:hAnsi="Book Antiqua" w:cs="Arial"/>
           <w:lang w:val="es-ES" w:bidi="th-TH"/>
         </w:rPr>
         <w:t>Repetición y Vectores.</w:t>
@@ -1692,16 +1500,12 @@
         <w:rPr>
           <w:rFonts w:ascii="Book Antiqua" w:hAnsi="Book Antiqua" w:cs="Arial"/>
           <w:b/>
-          <w:sz w:val="28"/>
-          <w:szCs w:val="28"/>
-          <w:lang w:val="es-ES" w:bidi="th-TH"/>
-        </w:rPr>
-      </w:pPr>
-      <w:r>
-        <w:rPr>
-          <w:rFonts w:ascii="Book Antiqua" w:hAnsi="Book Antiqua" w:cs="Arial"/>
-          <w:sz w:val="28"/>
-          <w:szCs w:val="28"/>
+          <w:lang w:val="es-ES" w:bidi="th-TH"/>
+        </w:rPr>
+      </w:pPr>
+      <w:r>
+        <w:rPr>
+          <w:rFonts w:ascii="Book Antiqua" w:hAnsi="Book Antiqua" w:cs="Arial"/>
           <w:lang w:val="es-ES" w:bidi="th-TH"/>
         </w:rPr>
         <w:t>Vectores y Objetos.</w:t>
@@ -1717,17 +1521,13 @@
         <w:rPr>
           <w:rFonts w:ascii="Book Antiqua" w:hAnsi="Book Antiqua" w:cs="Arial"/>
           <w:b/>
-          <w:sz w:val="28"/>
-          <w:szCs w:val="28"/>
-          <w:lang w:val="es-ES" w:bidi="th-TH"/>
-        </w:rPr>
-      </w:pPr>
-      <w:r>
-        <w:rPr>
-          <w:rFonts w:ascii="Book Antiqua" w:hAnsi="Book Antiqua" w:cs="Arial"/>
-          <w:b/>
-          <w:sz w:val="28"/>
-          <w:szCs w:val="28"/>
+          <w:lang w:val="es-ES" w:bidi="th-TH"/>
+        </w:rPr>
+      </w:pPr>
+      <w:r>
+        <w:rPr>
+          <w:rFonts w:ascii="Book Antiqua" w:hAnsi="Book Antiqua" w:cs="Arial"/>
+          <w:b/>
           <w:lang w:val="es-ES" w:bidi="th-TH"/>
         </w:rPr>
         <w:t>Extensión.</w:t>
@@ -1748,16 +1548,12 @@
         <w:rPr>
           <w:rFonts w:ascii="Book Antiqua" w:hAnsi="Book Antiqua" w:cs="Arial"/>
           <w:b/>
-          <w:sz w:val="28"/>
-          <w:szCs w:val="28"/>
-          <w:lang w:val="es-ES" w:bidi="th-TH"/>
-        </w:rPr>
-      </w:pPr>
-      <w:r>
-        <w:rPr>
-          <w:rFonts w:ascii="Book Antiqua" w:hAnsi="Book Antiqua" w:cs="Arial"/>
-          <w:sz w:val="28"/>
-          <w:szCs w:val="28"/>
+          <w:lang w:val="es-ES" w:bidi="th-TH"/>
+        </w:rPr>
+      </w:pPr>
+      <w:r>
+        <w:rPr>
+          <w:rFonts w:ascii="Book Antiqua" w:hAnsi="Book Antiqua" w:cs="Arial"/>
           <w:lang w:val="es-ES" w:bidi="th-TH"/>
         </w:rPr>
         <w:t>3D</w:t>
@@ -1778,16 +1574,12 @@
         <w:rPr>
           <w:rFonts w:ascii="Book Antiqua" w:hAnsi="Book Antiqua" w:cs="Arial"/>
           <w:b/>
-          <w:sz w:val="28"/>
-          <w:szCs w:val="28"/>
-          <w:lang w:val="es-ES" w:bidi="th-TH"/>
-        </w:rPr>
-      </w:pPr>
-      <w:r>
-        <w:rPr>
-          <w:rFonts w:ascii="Book Antiqua" w:hAnsi="Book Antiqua" w:cs="Arial"/>
-          <w:sz w:val="28"/>
-          <w:szCs w:val="28"/>
+          <w:lang w:val="es-ES" w:bidi="th-TH"/>
+        </w:rPr>
+      </w:pPr>
+      <w:r>
+        <w:rPr>
+          <w:rFonts w:ascii="Book Antiqua" w:hAnsi="Book Antiqua" w:cs="Arial"/>
           <w:lang w:val="es-ES" w:bidi="th-TH"/>
         </w:rPr>
         <w:t>Exportando Imágenes.</w:t>
@@ -1808,16 +1600,12 @@
         <w:rPr>
           <w:rFonts w:ascii="Book Antiqua" w:hAnsi="Book Antiqua" w:cs="Arial"/>
           <w:b/>
-          <w:sz w:val="28"/>
-          <w:szCs w:val="28"/>
-          <w:lang w:val="es-ES" w:bidi="th-TH"/>
-        </w:rPr>
-      </w:pPr>
-      <w:r>
-        <w:rPr>
-          <w:rFonts w:ascii="Book Antiqua" w:hAnsi="Book Antiqua" w:cs="Arial"/>
-          <w:sz w:val="28"/>
-          <w:szCs w:val="28"/>
+          <w:lang w:val="es-ES" w:bidi="th-TH"/>
+        </w:rPr>
+      </w:pPr>
+      <w:r>
+        <w:rPr>
+          <w:rFonts w:ascii="Book Antiqua" w:hAnsi="Book Antiqua" w:cs="Arial"/>
           <w:lang w:val="es-ES" w:bidi="th-TH"/>
         </w:rPr>
         <w:t>Comunicación con otros programas. (Arduino, Puredata)</w:t>
@@ -1838,16 +1626,12 @@
         <w:rPr>
           <w:rFonts w:ascii="Book Antiqua" w:hAnsi="Book Antiqua" w:cs="Arial"/>
           <w:b/>
-          <w:sz w:val="28"/>
-          <w:szCs w:val="28"/>
-          <w:lang w:val="es-ES" w:bidi="th-TH"/>
-        </w:rPr>
-      </w:pPr>
-      <w:r>
-        <w:rPr>
-          <w:rFonts w:ascii="Book Antiqua" w:hAnsi="Book Antiqua" w:cs="Arial"/>
-          <w:sz w:val="28"/>
-          <w:szCs w:val="28"/>
+          <w:lang w:val="es-ES" w:bidi="th-TH"/>
+        </w:rPr>
+      </w:pPr>
+      <w:r>
+        <w:rPr>
+          <w:rFonts w:ascii="Book Antiqua" w:hAnsi="Book Antiqua" w:cs="Arial"/>
           <w:lang w:val="es-ES" w:bidi="th-TH"/>
         </w:rPr>
         <w:t>Comunidad.</w:t>
@@ -1863,20 +1647,15 @@
         <w:rPr>
           <w:rFonts w:ascii="Book Antiqua" w:hAnsi="Book Antiqua" w:cs="Arial"/>
           <w:b/>
-          <w:sz w:val="28"/>
-          <w:szCs w:val="28"/>
-          <w:lang w:val="es-ES" w:bidi="th-TH"/>
-        </w:rPr>
-      </w:pPr>
-      <w:r>
-        <w:rPr>
-          <w:rFonts w:ascii="Book Antiqua" w:hAnsi="Book Antiqua" w:cs="Arial"/>
-          <w:b/>
-          <w:sz w:val="28"/>
-          <w:szCs w:val="28"/>
-          <w:lang w:val="es-ES" w:bidi="th-TH"/>
-        </w:rPr>
-        <w:lastRenderedPageBreak/>
+          <w:lang w:val="es-ES" w:bidi="th-TH"/>
+        </w:rPr>
+      </w:pPr>
+      <w:r>
+        <w:rPr>
+          <w:rFonts w:ascii="Book Antiqua" w:hAnsi="Book Antiqua" w:cs="Arial"/>
+          <w:b/>
+          <w:lang w:val="es-ES" w:bidi="th-TH"/>
+        </w:rPr>
         <w:t>Apéndices.</w:t>
       </w:r>
     </w:p>
@@ -1895,8 +1674,6 @@
         <w:rPr>
           <w:rFonts w:ascii="Book Antiqua" w:hAnsi="Book Antiqua" w:cs="Arial"/>
           <w:b/>
-          <w:sz w:val="28"/>
-          <w:szCs w:val="28"/>
           <w:lang w:val="es-ES" w:bidi="th-TH"/>
         </w:rPr>
       </w:pPr>
@@ -1904,8 +1681,6 @@
       <w:r>
         <w:rPr>
           <w:rFonts w:ascii="Book Antiqua" w:hAnsi="Book Antiqua" w:cs="Arial"/>
-          <w:sz w:val="28"/>
-          <w:szCs w:val="28"/>
           <w:lang w:val="es-ES" w:bidi="th-TH"/>
         </w:rPr>
         <w:t>Tips</w:t>
@@ -1914,8 +1689,6 @@
       <w:r>
         <w:rPr>
           <w:rFonts w:ascii="Book Antiqua" w:hAnsi="Book Antiqua" w:cs="Arial"/>
-          <w:sz w:val="28"/>
-          <w:szCs w:val="28"/>
           <w:lang w:val="es-ES" w:bidi="th-TH"/>
         </w:rPr>
         <w:t xml:space="preserve"> para programar.</w:t>
@@ -1936,16 +1709,12 @@
         <w:rPr>
           <w:rFonts w:ascii="Book Antiqua" w:hAnsi="Book Antiqua" w:cs="Arial"/>
           <w:b/>
-          <w:sz w:val="28"/>
-          <w:szCs w:val="28"/>
-          <w:lang w:val="es-ES" w:bidi="th-TH"/>
-        </w:rPr>
-      </w:pPr>
-      <w:r>
-        <w:rPr>
-          <w:rFonts w:ascii="Book Antiqua" w:hAnsi="Book Antiqua" w:cs="Arial"/>
-          <w:sz w:val="28"/>
-          <w:szCs w:val="28"/>
+          <w:lang w:val="es-ES" w:bidi="th-TH"/>
+        </w:rPr>
+      </w:pPr>
+      <w:r>
+        <w:rPr>
+          <w:rFonts w:ascii="Book Antiqua" w:hAnsi="Book Antiqua" w:cs="Arial"/>
           <w:lang w:val="es-ES" w:bidi="th-TH"/>
         </w:rPr>
         <w:t>Tipos de datos.</w:t>
@@ -1966,24 +1735,51 @@
         <w:rPr>
           <w:rFonts w:ascii="Book Antiqua" w:hAnsi="Book Antiqua" w:cs="Arial"/>
           <w:b/>
+          <w:lang w:val="es-ES" w:bidi="th-TH"/>
+        </w:rPr>
+      </w:pPr>
+      <w:r>
+        <w:rPr>
+          <w:rFonts w:ascii="Book Antiqua" w:hAnsi="Book Antiqua" w:cs="Arial"/>
+          <w:lang w:val="es-ES" w:bidi="th-TH"/>
+        </w:rPr>
+        <w:t>Orden de las operaciones.</w:t>
+      </w:r>
+    </w:p>
+    <w:p>
+      <w:pPr>
+        <w:widowControl w:val="0"/>
+        <w:autoSpaceDE w:val="0"/>
+        <w:autoSpaceDN w:val="0"/>
+        <w:adjustRightInd w:val="0"/>
+        <w:spacing w:after="240"/>
+        <w:rPr>
+          <w:rFonts w:ascii="Book Antiqua" w:hAnsi="Book Antiqua" w:cs="Arial"/>
+          <w:b/>
           <w:sz w:val="28"/>
           <w:szCs w:val="28"/>
           <w:lang w:val="es-ES" w:bidi="th-TH"/>
         </w:rPr>
       </w:pPr>
-      <w:r>
-        <w:rPr>
-          <w:rFonts w:ascii="Book Antiqua" w:hAnsi="Book Antiqua" w:cs="Arial"/>
+    </w:p>
+    <w:p>
+      <w:pPr>
+        <w:widowControl w:val="0"/>
+        <w:autoSpaceDE w:val="0"/>
+        <w:autoSpaceDN w:val="0"/>
+        <w:adjustRightInd w:val="0"/>
+        <w:spacing w:after="240"/>
+        <w:rPr>
+          <w:rFonts w:ascii="Book Antiqua" w:hAnsi="Book Antiqua" w:cs="Arial"/>
+          <w:b/>
           <w:sz w:val="28"/>
           <w:szCs w:val="28"/>
           <w:lang w:val="es-ES" w:bidi="th-TH"/>
         </w:rPr>
-        <w:t>Orden de las operaciones.</w:t>
-      </w:r>
-    </w:p>
-    <w:p>
-      <w:pPr>
-        <w:pStyle w:val="Prrafodelista"/>
+      </w:pPr>
+    </w:p>
+    <w:p>
+      <w:pPr>
         <w:widowControl w:val="0"/>
         <w:autoSpaceDE w:val="0"/>
         <w:autoSpaceDN w:val="0"/>
@@ -2008,6 +1804,1126 @@
         <w:rPr>
           <w:rFonts w:ascii="Book Antiqua" w:hAnsi="Book Antiqua" w:cs="Arial"/>
           <w:b/>
+          <w:lang w:val="es-ES" w:bidi="th-TH"/>
+        </w:rPr>
+      </w:pPr>
+      <w:r>
+        <w:rPr>
+          <w:rFonts w:ascii="Book Antiqua" w:hAnsi="Book Antiqua" w:cs="Arial"/>
+          <w:b/>
+          <w:lang w:val="es-ES" w:bidi="th-TH"/>
+        </w:rPr>
+        <w:lastRenderedPageBreak/>
+        <w:t>Capitulo 1: Hola.</w:t>
+      </w:r>
+    </w:p>
+    <w:p>
+      <w:pPr>
+        <w:pStyle w:val="Prrafodelista"/>
+        <w:widowControl w:val="0"/>
+        <w:numPr>
+          <w:ilvl w:val="0"/>
+          <w:numId w:val="20"/>
+        </w:numPr>
+        <w:autoSpaceDE w:val="0"/>
+        <w:autoSpaceDN w:val="0"/>
+        <w:adjustRightInd w:val="0"/>
+        <w:spacing w:after="240"/>
+        <w:rPr>
+          <w:rFonts w:ascii="Book Antiqua" w:hAnsi="Book Antiqua" w:cs="Arial"/>
+          <w:b/>
+          <w:lang w:val="es-ES" w:bidi="th-TH"/>
+        </w:rPr>
+      </w:pPr>
+      <w:r>
+        <w:rPr>
+          <w:rFonts w:ascii="Book Antiqua" w:hAnsi="Book Antiqua" w:cs="Arial"/>
+          <w:b/>
+          <w:lang w:val="es-ES" w:bidi="th-TH"/>
+        </w:rPr>
+        <w:t>Breve introducción a los pioneros de los gráficos por computador.</w:t>
+      </w:r>
+    </w:p>
+    <w:p>
+      <w:pPr>
+        <w:widowControl w:val="0"/>
+        <w:autoSpaceDE w:val="0"/>
+        <w:autoSpaceDN w:val="0"/>
+        <w:adjustRightInd w:val="0"/>
+        <w:spacing w:after="240"/>
+        <w:rPr>
+          <w:rFonts w:ascii="Book Antiqua" w:hAnsi="Book Antiqua" w:cs="Arial"/>
+          <w:lang w:val="es-ES" w:bidi="th-TH"/>
+        </w:rPr>
+      </w:pPr>
+      <w:r>
+        <w:rPr>
+          <w:rFonts w:ascii="Book Antiqua" w:hAnsi="Book Antiqua" w:cs="Arial"/>
+          <w:lang w:val="es-ES" w:bidi="th-TH"/>
+        </w:rPr>
+        <w:t xml:space="preserve">La descripción técnica de computación grafica sería la actividad encargada de generar gráficos para cambiar la información visual del mundo real. Pero no es desde que la invención de programas como Pothosop, Ilustrator o Gimp que se empezaron a generar y </w:t>
+      </w:r>
+      <w:r>
+        <w:rPr>
+          <w:rFonts w:ascii="Book Antiqua" w:hAnsi="Book Antiqua" w:cs="Arial"/>
+          <w:i/>
+          <w:lang w:val="es-ES" w:bidi="th-TH"/>
+        </w:rPr>
+        <w:t xml:space="preserve">[1]procesar </w:t>
+      </w:r>
+      <w:r>
+        <w:rPr>
+          <w:rFonts w:ascii="Book Antiqua" w:hAnsi="Book Antiqua" w:cs="Arial"/>
+          <w:lang w:val="es-ES" w:bidi="th-TH"/>
+        </w:rPr>
+        <w:t>imágenes por computador. Inclusive podemos rem</w:t>
+      </w:r>
+      <w:r>
+        <w:rPr>
+          <w:rFonts w:ascii="Book Antiqua" w:hAnsi="Book Antiqua" w:cs="Arial"/>
+          <w:lang w:val="es-ES" w:bidi="th-TH"/>
+        </w:rPr>
+        <w:t xml:space="preserve">ontarnos a la década de los 60’, cuando </w:t>
+      </w:r>
+      <w:r>
+        <w:rPr>
+          <w:rFonts w:ascii="Book Antiqua" w:hAnsi="Book Antiqua" w:cs="Arial"/>
+          <w:i/>
+          <w:lang w:val="es-ES" w:bidi="th-TH"/>
+        </w:rPr>
+        <w:t>Ivan Sutherland</w:t>
+      </w:r>
+      <w:r>
+        <w:rPr>
+          <w:rFonts w:ascii="Book Antiqua" w:hAnsi="Book Antiqua" w:cs="Arial"/>
+          <w:lang w:val="es-ES" w:bidi="th-TH"/>
+        </w:rPr>
+        <w:t xml:space="preserve"> invento el primer programa informático que permitía manipular objetos gráficos por ordenador </w:t>
+      </w:r>
+      <w:r>
+        <w:rPr>
+          <w:rFonts w:ascii="Book Antiqua" w:hAnsi="Book Antiqua" w:cs="Arial"/>
+          <w:i/>
+          <w:lang w:val="es-ES" w:bidi="th-TH"/>
+        </w:rPr>
+        <w:t>[2]SketchPad</w:t>
+      </w:r>
+      <w:r>
+        <w:rPr>
+          <w:rFonts w:ascii="Book Antiqua" w:hAnsi="Book Antiqua" w:cs="Arial"/>
+          <w:lang w:val="es-ES" w:bidi="th-TH"/>
+        </w:rPr>
+        <w:t>; en palabras mas corrientes, nos permitía dibujar. Su invención es tan importante, que su trabajo ayudo a sentar las bases de lo que es una interfaz de usuario como tal.</w:t>
+      </w:r>
+    </w:p>
+    <w:p>
+      <w:pPr>
+        <w:pStyle w:val="Prrafodelista"/>
+        <w:widowControl w:val="0"/>
+        <w:numPr>
+          <w:ilvl w:val="0"/>
+          <w:numId w:val="20"/>
+        </w:numPr>
+        <w:autoSpaceDE w:val="0"/>
+        <w:autoSpaceDN w:val="0"/>
+        <w:adjustRightInd w:val="0"/>
+        <w:spacing w:after="240"/>
+        <w:rPr>
+          <w:rFonts w:ascii="Book Antiqua" w:hAnsi="Book Antiqua" w:cs="Arial"/>
+          <w:b/>
+          <w:lang w:val="es-ES" w:bidi="th-TH"/>
+        </w:rPr>
+      </w:pPr>
+      <w:r>
+        <w:rPr>
+          <w:rFonts w:ascii="Book Antiqua" w:hAnsi="Book Antiqua" w:cs="Arial"/>
+          <w:b/>
+          <w:lang w:val="es-ES" w:bidi="th-TH"/>
+        </w:rPr>
+        <w:t>010-101110001. ¿ Que es y para que sirve la programación ?</w:t>
+      </w:r>
+    </w:p>
+    <w:p>
+      <w:pPr>
+        <w:widowControl w:val="0"/>
+        <w:autoSpaceDE w:val="0"/>
+        <w:autoSpaceDN w:val="0"/>
+        <w:adjustRightInd w:val="0"/>
+        <w:spacing w:after="240"/>
+        <w:rPr>
+          <w:rFonts w:ascii="Book Antiqua" w:hAnsi="Book Antiqua" w:cs="Times"/>
+          <w:i/>
+          <w:color w:val="090808"/>
+          <w:lang w:val="es-ES"/>
+        </w:rPr>
+      </w:pPr>
+      <w:r>
+        <w:rPr>
+          <w:rFonts w:ascii="Book Antiqua" w:hAnsi="Book Antiqua" w:cs="Arial"/>
+          <w:b/>
+          <w:lang w:val="es-ES" w:bidi="th-TH"/>
+        </w:rPr>
+        <w:t>“</w:t>
+      </w:r>
+      <w:r>
+        <w:rPr>
+          <w:rFonts w:ascii="Book Antiqua" w:hAnsi="Book Antiqua" w:cs="Times"/>
+          <w:color w:val="090808"/>
+          <w:lang w:val="es-ES"/>
+        </w:rPr>
+        <w:t xml:space="preserve">Crear con un ordenador es el arte de comprender la naturaleza de lo digital, entender los principios que rigen el pensamiento de las máquinas. Los ordenadores ejecutan programas que están construidos a partir de un conjunto muy simple de operaciones que, combinadas, resuelven problemas complejos. Los mismos algoritmos que se utilizan para realizar cálculos matemáticos, para descifrar códigos o para hacer simulaciones físicas, pueden usarse también para crear imágenes y sonidos fascinantes. De hecho, la programación es una de las herramientas creativas más poderosas.” </w:t>
+      </w:r>
+      <w:r>
+        <w:rPr>
+          <w:rFonts w:ascii="Book Antiqua" w:hAnsi="Book Antiqua" w:cs="Times"/>
+          <w:i/>
+          <w:color w:val="090808"/>
+          <w:lang w:val="es-ES"/>
+        </w:rPr>
+        <w:t xml:space="preserve">Del cálculo numérico a la creatividad abierta. Miguel V. Espada. </w:t>
+      </w:r>
+    </w:p>
+    <w:p>
+      <w:pPr>
+        <w:widowControl w:val="0"/>
+        <w:autoSpaceDE w:val="0"/>
+        <w:autoSpaceDN w:val="0"/>
+        <w:adjustRightInd w:val="0"/>
+        <w:spacing w:after="240"/>
+        <w:rPr>
+          <w:rFonts w:ascii="Book Antiqua" w:hAnsi="Book Antiqua" w:cs="Times"/>
+          <w:color w:val="090808"/>
+          <w:lang w:val="es-ES"/>
+        </w:rPr>
+      </w:pPr>
+      <w:r>
+        <w:rPr>
+          <w:rFonts w:ascii="Book Antiqua" w:hAnsi="Book Antiqua" w:cs="Times"/>
+          <w:color w:val="090808"/>
+          <w:lang w:val="es-ES"/>
+        </w:rPr>
+        <w:t xml:space="preserve">En palabras muy sencillas, describiremos que es programar en dos aspectos: El primero; programar es entender un lenguaje </w:t>
+      </w:r>
+      <w:r>
+        <w:rPr>
+          <w:rFonts w:ascii="Book Antiqua" w:hAnsi="Book Antiqua" w:cs="Times"/>
+          <w:i/>
+          <w:color w:val="090808"/>
+          <w:lang w:val="es-ES"/>
+        </w:rPr>
+        <w:t>[3]sintáctico</w:t>
+      </w:r>
+      <w:r>
+        <w:rPr>
+          <w:rFonts w:ascii="Book Antiqua" w:hAnsi="Book Antiqua" w:cs="Times"/>
+          <w:color w:val="090808"/>
+          <w:lang w:val="es-ES"/>
+        </w:rPr>
+        <w:t>, que obedece a una reglas, un orden y una forma de escritura que entiende un computador. La segunda; es describirle a una computadora por medio de una serie de palabras, una acción o actividad que el programador quiera.</w:t>
+      </w:r>
+    </w:p>
+    <w:p>
+      <w:pPr>
+        <w:widowControl w:val="0"/>
+        <w:autoSpaceDE w:val="0"/>
+        <w:autoSpaceDN w:val="0"/>
+        <w:adjustRightInd w:val="0"/>
+        <w:spacing w:after="240"/>
+        <w:rPr>
+          <w:rFonts w:ascii="Book Antiqua" w:hAnsi="Book Antiqua" w:cs="Times"/>
+          <w:i/>
+          <w:color w:val="090808"/>
+          <w:lang w:val="es-ES"/>
+        </w:rPr>
+      </w:pPr>
+      <w:r>
+        <w:rPr>
+          <w:rFonts w:ascii="Book Antiqua" w:hAnsi="Book Antiqua" w:cs="Times"/>
+          <w:color w:val="090808"/>
+          <w:lang w:val="es-ES"/>
+        </w:rPr>
+        <w:t xml:space="preserve">En nuestro caso, programar seria dibujar algo, procesar una imagen, representar un sonido por medio de figuras y colores, en resumen; programar será lo que nuestra </w:t>
+      </w:r>
+      <w:r>
+        <w:rPr>
+          <w:rFonts w:ascii="Book Antiqua" w:hAnsi="Book Antiqua" w:cs="Times"/>
+          <w:i/>
+          <w:color w:val="090808"/>
+          <w:lang w:val="es-ES"/>
+        </w:rPr>
+        <w:t>mente se imagine y sea posible hacer por medio de una computadora.</w:t>
+      </w:r>
+    </w:p>
+    <w:p>
+      <w:pPr>
+        <w:pStyle w:val="Prrafodelista"/>
+      </w:pPr>
+    </w:p>
+    <w:p>
+      <w:pPr>
+        <w:pStyle w:val="Prrafodelista"/>
+      </w:pPr>
+    </w:p>
+    <w:p>
+      <w:pPr>
+        <w:pStyle w:val="Prrafodelista"/>
+      </w:pPr>
+    </w:p>
+    <w:p>
+      <w:pPr>
+        <w:pStyle w:val="Prrafodelista"/>
+      </w:pPr>
+    </w:p>
+    <w:p>
+      <w:pPr>
+        <w:pStyle w:val="Prrafodelista"/>
+      </w:pPr>
+    </w:p>
+    <w:p>
+      <w:pPr>
+        <w:pStyle w:val="Prrafodelista"/>
+      </w:pPr>
+    </w:p>
+    <w:p>
+      <w:pPr>
+        <w:rPr>
+          <w:rFonts w:ascii="Arial" w:hAnsi="Arial" w:cs="Arial"/>
+          <w:sz w:val="20"/>
+          <w:szCs w:val="20"/>
+        </w:rPr>
+      </w:pPr>
+      <w:r>
+        <w:rPr>
+          <w:rFonts w:ascii="Arial" w:hAnsi="Arial" w:cs="Arial"/>
+          <w:b/>
+          <w:sz w:val="20"/>
+          <w:szCs w:val="20"/>
+        </w:rPr>
+        <w:t>1 Procesar</w:t>
+      </w:r>
+      <w:r>
+        <w:rPr>
+          <w:rFonts w:ascii="Arial" w:hAnsi="Arial" w:cs="Arial"/>
+          <w:sz w:val="20"/>
+          <w:szCs w:val="20"/>
+        </w:rPr>
+        <w:t xml:space="preserve">: Es mejorar la calidad de la imagen o facilitar la búsqueda de información en esa imagen: color, formas, objetos. </w:t>
+      </w:r>
+    </w:p>
+    <w:p>
+      <w:pPr>
+        <w:rPr>
+          <w:rFonts w:ascii="Arial" w:hAnsi="Arial" w:cs="Arial"/>
+          <w:b/>
+          <w:sz w:val="20"/>
+          <w:szCs w:val="20"/>
+        </w:rPr>
+      </w:pPr>
+      <w:r>
+        <w:rPr>
+          <w:rFonts w:ascii="Arial" w:hAnsi="Arial" w:cs="Arial"/>
+          <w:b/>
+          <w:sz w:val="20"/>
+          <w:szCs w:val="20"/>
+        </w:rPr>
+        <w:t xml:space="preserve">2 SketchPad: </w:t>
+      </w:r>
+      <w:hyperlink r:id="rId7" w:history="1">
+        <w:r>
+          <w:rPr>
+            <w:rStyle w:val="Hipervnculo"/>
+            <w:rFonts w:ascii="Arial" w:hAnsi="Arial" w:cs="Arial"/>
+            <w:b/>
+            <w:sz w:val="20"/>
+            <w:szCs w:val="20"/>
+          </w:rPr>
+          <w:t>http://www.youtube.com/watch?v=USyoT_Ha_bA</w:t>
+        </w:r>
+      </w:hyperlink>
+    </w:p>
+    <w:p>
+      <w:pPr>
+        <w:rPr>
+          <w:rFonts w:ascii="Arial" w:hAnsi="Arial" w:cs="Arial"/>
+          <w:sz w:val="20"/>
+          <w:szCs w:val="20"/>
+        </w:rPr>
+      </w:pPr>
+      <w:r>
+        <w:rPr>
+          <w:rFonts w:ascii="Arial" w:hAnsi="Arial" w:cs="Arial"/>
+          <w:b/>
+          <w:sz w:val="20"/>
+          <w:szCs w:val="20"/>
+        </w:rPr>
+        <w:t xml:space="preserve">3 sintáctico: </w:t>
+      </w:r>
+      <w:r>
+        <w:rPr>
+          <w:rFonts w:ascii="Arial" w:hAnsi="Arial" w:cs="Arial"/>
+          <w:sz w:val="20"/>
+          <w:szCs w:val="20"/>
+        </w:rPr>
+        <w:t>Que obedece a unas reglas de sintaxis. Ejemplo: Los idiomas obedecen a unas reglas sintácticas.</w:t>
+      </w:r>
+      <w:r>
+        <w:rPr>
+          <w:rFonts w:ascii="Arial" w:hAnsi="Arial" w:cs="Arial"/>
+          <w:b/>
+          <w:sz w:val="20"/>
+          <w:szCs w:val="20"/>
+        </w:rPr>
+        <w:t xml:space="preserve"> </w:t>
+      </w:r>
+      <w:r>
+        <w:rPr>
+          <w:rFonts w:ascii="Arial" w:hAnsi="Arial" w:cs="Arial"/>
+          <w:sz w:val="20"/>
+          <w:szCs w:val="20"/>
+        </w:rPr>
+        <w:t xml:space="preserve"> </w:t>
+      </w:r>
+    </w:p>
+    <w:p>
+      <w:pPr>
+        <w:widowControl w:val="0"/>
+        <w:autoSpaceDE w:val="0"/>
+        <w:autoSpaceDN w:val="0"/>
+        <w:adjustRightInd w:val="0"/>
+        <w:spacing w:after="240"/>
+        <w:rPr>
+          <w:rFonts w:ascii="Book Antiqua" w:hAnsi="Book Antiqua" w:cs="Times"/>
+          <w:lang w:val="es-ES"/>
+        </w:rPr>
+      </w:pPr>
+    </w:p>
+    <w:p>
+      <w:pPr>
+        <w:widowControl w:val="0"/>
+        <w:autoSpaceDE w:val="0"/>
+        <w:autoSpaceDN w:val="0"/>
+        <w:adjustRightInd w:val="0"/>
+        <w:spacing w:after="240"/>
+        <w:rPr>
+          <w:rFonts w:ascii="Book Antiqua" w:hAnsi="Book Antiqua" w:cs="Arial"/>
+          <w:lang w:val="es-ES" w:bidi="th-TH"/>
+        </w:rPr>
+      </w:pPr>
+    </w:p>
+    <w:p>
+      <w:pPr>
+        <w:pStyle w:val="Prrafodelista"/>
+        <w:widowControl w:val="0"/>
+        <w:numPr>
+          <w:ilvl w:val="0"/>
+          <w:numId w:val="20"/>
+        </w:numPr>
+        <w:autoSpaceDE w:val="0"/>
+        <w:autoSpaceDN w:val="0"/>
+        <w:adjustRightInd w:val="0"/>
+        <w:spacing w:after="240"/>
+        <w:rPr>
+          <w:rFonts w:ascii="Book Antiqua" w:hAnsi="Book Antiqua" w:cs="Arial"/>
+          <w:b/>
+          <w:lang w:val="es-ES" w:bidi="th-TH"/>
+        </w:rPr>
+      </w:pPr>
+      <w:r>
+        <w:rPr>
+          <w:rFonts w:ascii="Book Antiqua" w:hAnsi="Book Antiqua" w:cs="Arial"/>
+          <w:b/>
+          <w:lang w:val="es-ES" w:bidi="th-TH"/>
+        </w:rPr>
+        <w:t xml:space="preserve">Que es Processing. </w:t>
+      </w:r>
+    </w:p>
+    <w:p>
+      <w:pPr>
+        <w:widowControl w:val="0"/>
+        <w:autoSpaceDE w:val="0"/>
+        <w:autoSpaceDN w:val="0"/>
+        <w:adjustRightInd w:val="0"/>
+        <w:spacing w:after="240"/>
+        <w:rPr>
+          <w:rFonts w:ascii="Book Antiqua" w:hAnsi="Book Antiqua" w:cs="Arial"/>
+          <w:lang w:val="es-ES" w:bidi="th-TH"/>
+        </w:rPr>
+      </w:pPr>
+      <w:r>
+        <w:rPr>
+          <w:rFonts w:ascii="Book Antiqua" w:hAnsi="Book Antiqua" w:cs="Arial"/>
+          <w:lang w:val="es-ES" w:bidi="th-TH"/>
+        </w:rPr>
+        <w:t xml:space="preserve">Processing </w:t>
+      </w:r>
+      <w:r>
+        <w:rPr>
+          <w:rFonts w:ascii="Book Antiqua" w:hAnsi="Book Antiqua" w:cs="Arial"/>
+          <w:lang w:val="es-ES" w:bidi="th-TH"/>
+        </w:rPr>
+        <w:t xml:space="preserve">fue desarrollado por </w:t>
+      </w:r>
+      <w:r>
+        <w:rPr>
+          <w:rFonts w:ascii="Book Antiqua" w:hAnsi="Book Antiqua" w:cs="Arial"/>
+          <w:i/>
+          <w:lang w:val="es-ES" w:bidi="th-TH"/>
+        </w:rPr>
+        <w:t xml:space="preserve">Ben </w:t>
+      </w:r>
+      <w:proofErr w:type="spellStart"/>
+      <w:r>
+        <w:rPr>
+          <w:rFonts w:ascii="Book Antiqua" w:hAnsi="Book Antiqua" w:cs="Arial"/>
+          <w:i/>
+          <w:lang w:val="es-ES" w:bidi="th-TH"/>
+        </w:rPr>
+        <w:t>Fry</w:t>
+      </w:r>
+      <w:proofErr w:type="spellEnd"/>
+      <w:r>
+        <w:rPr>
+          <w:rFonts w:ascii="Book Antiqua" w:hAnsi="Book Antiqua" w:cs="Arial"/>
+          <w:i/>
+          <w:lang w:val="es-ES" w:bidi="th-TH"/>
+        </w:rPr>
+        <w:t xml:space="preserve"> </w:t>
+      </w:r>
+      <w:r>
+        <w:rPr>
+          <w:rFonts w:ascii="Book Antiqua" w:hAnsi="Book Antiqua" w:cs="Arial"/>
+          <w:lang w:val="es-ES" w:bidi="th-TH"/>
+        </w:rPr>
+        <w:t xml:space="preserve">y </w:t>
+      </w:r>
+      <w:proofErr w:type="spellStart"/>
+      <w:r>
+        <w:rPr>
+          <w:rFonts w:ascii="Book Antiqua" w:hAnsi="Book Antiqua" w:cs="Arial"/>
+          <w:i/>
+          <w:lang w:val="es-ES" w:bidi="th-TH"/>
+        </w:rPr>
+        <w:t>Casey</w:t>
+      </w:r>
+      <w:proofErr w:type="spellEnd"/>
+      <w:r>
+        <w:rPr>
+          <w:rFonts w:ascii="Book Antiqua" w:hAnsi="Book Antiqua" w:cs="Arial"/>
+          <w:i/>
+          <w:lang w:val="es-ES" w:bidi="th-TH"/>
+        </w:rPr>
+        <w:t xml:space="preserve"> Reas</w:t>
+      </w:r>
+      <w:r>
+        <w:rPr>
+          <w:rFonts w:ascii="Book Antiqua" w:hAnsi="Book Antiqua" w:cs="Arial"/>
+          <w:i/>
+          <w:lang w:val="es-ES" w:bidi="th-TH"/>
+        </w:rPr>
+        <w:t>.</w:t>
+      </w:r>
+      <w:r>
+        <w:rPr>
+          <w:rFonts w:ascii="Book Antiqua" w:hAnsi="Book Antiqua" w:cs="Arial"/>
+          <w:lang w:val="es-ES" w:bidi="th-TH"/>
+        </w:rPr>
+        <w:t xml:space="preserve"> E</w:t>
+      </w:r>
+      <w:r>
+        <w:rPr>
+          <w:rFonts w:ascii="Book Antiqua" w:hAnsi="Book Antiqua" w:cs="Arial"/>
+          <w:lang w:val="es-ES" w:bidi="th-TH"/>
+        </w:rPr>
+        <w:t xml:space="preserve">s un software para inventar imágenes, diseñar animaciones, realizar </w:t>
+      </w:r>
+      <w:r>
+        <w:rPr>
+          <w:rFonts w:ascii="Book Antiqua" w:hAnsi="Book Antiqua" w:cs="Arial"/>
+          <w:i/>
+          <w:lang w:val="es-ES" w:bidi="th-TH"/>
+        </w:rPr>
+        <w:t>[4]visualización de datos</w:t>
+      </w:r>
+      <w:r>
+        <w:rPr>
+          <w:rFonts w:ascii="Book Antiqua" w:hAnsi="Book Antiqua" w:cs="Arial"/>
+          <w:i/>
+          <w:lang w:val="es-ES" w:bidi="th-TH"/>
+        </w:rPr>
+        <w:t xml:space="preserve"> </w:t>
+      </w:r>
+      <w:r>
+        <w:rPr>
+          <w:rFonts w:ascii="Book Antiqua" w:hAnsi="Book Antiqua" w:cs="Arial"/>
+          <w:lang w:val="es-ES" w:bidi="th-TH"/>
+        </w:rPr>
+        <w:t xml:space="preserve">y finalmente realizar </w:t>
+      </w:r>
+      <w:r>
+        <w:rPr>
+          <w:rFonts w:ascii="Book Antiqua" w:hAnsi="Book Antiqua" w:cs="Arial"/>
+          <w:i/>
+          <w:lang w:val="es-ES" w:bidi="th-TH"/>
+        </w:rPr>
+        <w:t>[5]</w:t>
+      </w:r>
+      <w:r>
+        <w:rPr>
+          <w:rFonts w:ascii="Book Antiqua" w:hAnsi="Book Antiqua" w:cs="Arial"/>
+          <w:i/>
+          <w:lang w:val="es-ES" w:bidi="th-TH"/>
+        </w:rPr>
+        <w:t>diseño de interacción.</w:t>
+      </w:r>
+      <w:r>
+        <w:rPr>
+          <w:rFonts w:ascii="Book Antiqua" w:hAnsi="Book Antiqua" w:cs="Arial"/>
+          <w:i/>
+          <w:lang w:val="es-ES" w:bidi="th-TH"/>
+        </w:rPr>
+        <w:t xml:space="preserve"> </w:t>
+      </w:r>
+      <w:r>
+        <w:rPr>
+          <w:rFonts w:ascii="Book Antiqua" w:hAnsi="Book Antiqua" w:cs="Arial"/>
+          <w:lang w:val="es-ES" w:bidi="th-TH"/>
+        </w:rPr>
+        <w:t>Este software esta basado en un lenguaje de programación llamado Java y es idóneo para aquellas personas que no tienen ninguna experiencia en programación y por consiguiente desean</w:t>
+      </w:r>
+      <w:r>
+        <w:rPr>
+          <w:rFonts w:ascii="Book Antiqua" w:hAnsi="Book Antiqua" w:cs="Arial"/>
+          <w:lang w:val="es-ES" w:bidi="th-TH"/>
+        </w:rPr>
+        <w:t xml:space="preserve"> sumergirse en esta aventura desde un contexto visual. </w:t>
+      </w:r>
+    </w:p>
+    <w:p>
+      <w:pPr>
+        <w:widowControl w:val="0"/>
+        <w:autoSpaceDE w:val="0"/>
+        <w:autoSpaceDN w:val="0"/>
+        <w:adjustRightInd w:val="0"/>
+        <w:spacing w:after="240"/>
+        <w:rPr>
+          <w:rFonts w:ascii="Book Antiqua" w:hAnsi="Book Antiqua" w:cs="Arial"/>
+          <w:lang w:val="es-ES" w:bidi="th-TH"/>
+        </w:rPr>
+      </w:pPr>
+      <w:r>
+        <w:rPr>
+          <w:rFonts w:ascii="Book Antiqua" w:hAnsi="Book Antiqua" w:cs="Arial"/>
+          <w:lang w:val="es-ES" w:bidi="th-TH"/>
+        </w:rPr>
+        <w:t>Processing ofrece la oportunidad de aprender programación a través de la creación de gráficos interactivos. Existen muchas maneras de enseñar a escribir código, pero generalmente los estudiantes encuentran un estimulo al escuchar un sonido o ver una imagen como respuesta inmediata después de escribir líneas de código.</w:t>
+      </w:r>
+    </w:p>
+    <w:p>
+      <w:pPr>
+        <w:widowControl w:val="0"/>
+        <w:autoSpaceDE w:val="0"/>
+        <w:autoSpaceDN w:val="0"/>
+        <w:adjustRightInd w:val="0"/>
+        <w:spacing w:after="240"/>
+        <w:rPr>
+          <w:rFonts w:ascii="Book Antiqua" w:hAnsi="Book Antiqua" w:cs="Arial"/>
+          <w:lang w:val="es-ES" w:bidi="th-TH"/>
+        </w:rPr>
+      </w:pPr>
+      <w:r>
+        <w:rPr>
+          <w:rFonts w:ascii="Book Antiqua" w:hAnsi="Book Antiqua" w:cs="Arial"/>
+          <w:lang w:val="es-ES" w:bidi="th-TH"/>
+        </w:rPr>
+        <w:t xml:space="preserve">Processing es un proyecto OpenSource, eso quiere decir que su </w:t>
+      </w:r>
+      <w:r>
+        <w:rPr>
+          <w:rFonts w:ascii="Book Antiqua" w:hAnsi="Book Antiqua" w:cs="Arial"/>
+          <w:i/>
+          <w:lang w:val="es-ES" w:bidi="th-TH"/>
+        </w:rPr>
+        <w:t>[6]código fuente</w:t>
+      </w:r>
+      <w:r>
+        <w:rPr>
+          <w:rFonts w:ascii="Book Antiqua" w:hAnsi="Book Antiqua" w:cs="Arial"/>
+          <w:lang w:val="es-ES" w:bidi="th-TH"/>
+        </w:rPr>
+        <w:t xml:space="preserve"> es libre y esta al servicio de quien lo desee para mejorarlo o expandirlo. Existe una gran comunidad de colaboradores que a diario están en la internet respondiendo preguntas sobre el lenguaje.</w:t>
+      </w:r>
+    </w:p>
+    <w:p>
+      <w:pPr>
+        <w:widowControl w:val="0"/>
+        <w:autoSpaceDE w:val="0"/>
+        <w:autoSpaceDN w:val="0"/>
+        <w:adjustRightInd w:val="0"/>
+        <w:spacing w:after="240"/>
+        <w:rPr>
+          <w:rFonts w:ascii="Book Antiqua" w:hAnsi="Book Antiqua" w:cs="Arial"/>
+          <w:i/>
+          <w:lang w:val="es-ES" w:bidi="th-TH"/>
+        </w:rPr>
+      </w:pPr>
+    </w:p>
+    <w:p>
+      <w:pPr>
+        <w:widowControl w:val="0"/>
+        <w:autoSpaceDE w:val="0"/>
+        <w:autoSpaceDN w:val="0"/>
+        <w:adjustRightInd w:val="0"/>
+        <w:spacing w:after="240"/>
+        <w:rPr>
+          <w:rFonts w:ascii="Book Antiqua" w:hAnsi="Book Antiqua" w:cs="Arial"/>
+          <w:i/>
+          <w:lang w:val="es-ES" w:bidi="th-TH"/>
+        </w:rPr>
+      </w:pPr>
+    </w:p>
+    <w:p>
+      <w:pPr>
+        <w:widowControl w:val="0"/>
+        <w:autoSpaceDE w:val="0"/>
+        <w:autoSpaceDN w:val="0"/>
+        <w:adjustRightInd w:val="0"/>
+        <w:spacing w:after="240"/>
+        <w:rPr>
+          <w:rFonts w:ascii="Book Antiqua" w:hAnsi="Book Antiqua" w:cs="Arial"/>
+          <w:i/>
+          <w:lang w:val="es-ES" w:bidi="th-TH"/>
+        </w:rPr>
+      </w:pPr>
+    </w:p>
+    <w:p>
+      <w:pPr>
+        <w:widowControl w:val="0"/>
+        <w:autoSpaceDE w:val="0"/>
+        <w:autoSpaceDN w:val="0"/>
+        <w:adjustRightInd w:val="0"/>
+        <w:spacing w:after="240"/>
+        <w:rPr>
+          <w:rFonts w:ascii="Book Antiqua" w:hAnsi="Book Antiqua" w:cs="Arial"/>
+          <w:i/>
+          <w:lang w:val="es-ES" w:bidi="th-TH"/>
+        </w:rPr>
+      </w:pPr>
+    </w:p>
+    <w:p>
+      <w:pPr>
+        <w:widowControl w:val="0"/>
+        <w:autoSpaceDE w:val="0"/>
+        <w:autoSpaceDN w:val="0"/>
+        <w:adjustRightInd w:val="0"/>
+        <w:spacing w:after="240"/>
+        <w:rPr>
+          <w:rFonts w:ascii="Book Antiqua" w:hAnsi="Book Antiqua" w:cs="Arial"/>
+          <w:i/>
+          <w:lang w:val="es-ES" w:bidi="th-TH"/>
+        </w:rPr>
+      </w:pPr>
+    </w:p>
+    <w:p>
+      <w:pPr>
+        <w:widowControl w:val="0"/>
+        <w:autoSpaceDE w:val="0"/>
+        <w:autoSpaceDN w:val="0"/>
+        <w:adjustRightInd w:val="0"/>
+        <w:spacing w:after="240"/>
+        <w:rPr>
+          <w:rFonts w:ascii="Book Antiqua" w:hAnsi="Book Antiqua" w:cs="Arial"/>
+          <w:i/>
+          <w:lang w:val="es-ES" w:bidi="th-TH"/>
+        </w:rPr>
+      </w:pPr>
+    </w:p>
+    <w:p>
+      <w:pPr>
+        <w:widowControl w:val="0"/>
+        <w:autoSpaceDE w:val="0"/>
+        <w:autoSpaceDN w:val="0"/>
+        <w:adjustRightInd w:val="0"/>
+        <w:spacing w:after="240"/>
+        <w:rPr>
+          <w:rFonts w:ascii="Book Antiqua" w:hAnsi="Book Antiqua" w:cs="Arial"/>
+          <w:i/>
+          <w:lang w:val="es-ES" w:bidi="th-TH"/>
+        </w:rPr>
+      </w:pPr>
+      <w:bookmarkStart w:id="0" w:name="_GoBack"/>
+      <w:bookmarkEnd w:id="0"/>
+    </w:p>
+    <w:p>
+      <w:pPr>
+        <w:widowControl w:val="0"/>
+        <w:autoSpaceDE w:val="0"/>
+        <w:autoSpaceDN w:val="0"/>
+        <w:adjustRightInd w:val="0"/>
+        <w:spacing w:after="240"/>
+        <w:rPr>
+          <w:rFonts w:ascii="Book Antiqua" w:hAnsi="Book Antiqua" w:cs="Arial"/>
+          <w:i/>
+          <w:lang w:val="es-ES" w:bidi="th-TH"/>
+        </w:rPr>
+      </w:pPr>
+    </w:p>
+    <w:p>
+      <w:pPr>
+        <w:rPr>
+          <w:rFonts w:ascii="Arial" w:hAnsi="Arial" w:cs="Arial"/>
+          <w:sz w:val="20"/>
+          <w:szCs w:val="20"/>
+        </w:rPr>
+      </w:pPr>
+      <w:r>
+        <w:rPr>
+          <w:rFonts w:ascii="Arial" w:hAnsi="Arial" w:cs="Arial"/>
+          <w:b/>
+          <w:sz w:val="20"/>
+          <w:szCs w:val="20"/>
+        </w:rPr>
+        <w:t>4</w:t>
+      </w:r>
+      <w:r>
+        <w:rPr>
+          <w:rFonts w:ascii="Arial" w:hAnsi="Arial" w:cs="Arial"/>
+          <w:b/>
+          <w:sz w:val="20"/>
+          <w:szCs w:val="20"/>
+        </w:rPr>
+        <w:t xml:space="preserve"> </w:t>
+      </w:r>
+      <w:r>
+        <w:rPr>
+          <w:rFonts w:ascii="Arial" w:hAnsi="Arial" w:cs="Arial"/>
+          <w:b/>
+          <w:sz w:val="20"/>
+          <w:szCs w:val="20"/>
+        </w:rPr>
+        <w:t>Visualización de datos</w:t>
+      </w:r>
+      <w:r>
+        <w:rPr>
+          <w:rFonts w:ascii="Arial" w:hAnsi="Arial" w:cs="Arial"/>
+          <w:sz w:val="20"/>
+          <w:szCs w:val="20"/>
+        </w:rPr>
+        <w:t xml:space="preserve">: </w:t>
+      </w:r>
+      <w:r>
+        <w:rPr>
+          <w:rFonts w:ascii="Arial" w:hAnsi="Arial" w:cs="Arial"/>
+          <w:sz w:val="20"/>
+          <w:szCs w:val="20"/>
+        </w:rPr>
+        <w:t xml:space="preserve">Es una disciplina que usa el poder de la comunicación de las imágenes para dar un significado estadístico de un proceso actual entre las masas sociales. </w:t>
+      </w:r>
+    </w:p>
+    <w:p>
+      <w:pPr>
+        <w:rPr>
+          <w:rFonts w:ascii="Arial" w:hAnsi="Arial" w:cs="Arial"/>
+          <w:sz w:val="20"/>
+          <w:szCs w:val="20"/>
+        </w:rPr>
+      </w:pPr>
+      <w:r>
+        <w:rPr>
+          <w:rFonts w:ascii="Arial" w:hAnsi="Arial" w:cs="Arial"/>
+          <w:b/>
+          <w:sz w:val="20"/>
+          <w:szCs w:val="20"/>
+        </w:rPr>
+        <w:t>5</w:t>
+      </w:r>
+      <w:r>
+        <w:rPr>
+          <w:rFonts w:ascii="Arial" w:hAnsi="Arial" w:cs="Arial"/>
+          <w:b/>
+          <w:sz w:val="20"/>
+          <w:szCs w:val="20"/>
+        </w:rPr>
+        <w:t xml:space="preserve"> </w:t>
+      </w:r>
+      <w:r>
+        <w:rPr>
+          <w:rFonts w:ascii="Arial" w:hAnsi="Arial" w:cs="Arial"/>
+          <w:b/>
+          <w:sz w:val="20"/>
+          <w:szCs w:val="20"/>
+        </w:rPr>
+        <w:t>Diseño de interacción</w:t>
+      </w:r>
+      <w:r>
+        <w:rPr>
+          <w:rFonts w:ascii="Arial" w:hAnsi="Arial" w:cs="Arial"/>
+          <w:sz w:val="20"/>
+          <w:szCs w:val="20"/>
+        </w:rPr>
+        <w:t xml:space="preserve">: </w:t>
+      </w:r>
+      <w:r>
+        <w:rPr>
+          <w:rFonts w:ascii="Arial" w:hAnsi="Arial" w:cs="Arial"/>
+          <w:sz w:val="20"/>
+          <w:szCs w:val="20"/>
+        </w:rPr>
+        <w:t xml:space="preserve"> Es un campo de desarrollo interdisciplinario, donde se usan extensivamente tecnologías de origen digital y electrónico, para crear experiencias donde el usuario (persona) interactúa de forma directa o indirecta con una maquina. Ejemplo: “</w:t>
+      </w:r>
+      <w:proofErr w:type="spellStart"/>
+      <w:r>
+        <w:rPr>
+          <w:rFonts w:ascii="Arial" w:hAnsi="Arial" w:cs="Arial"/>
+          <w:sz w:val="20"/>
+          <w:szCs w:val="20"/>
+        </w:rPr>
+        <w:t>Delicate</w:t>
+      </w:r>
+      <w:proofErr w:type="spellEnd"/>
+      <w:r>
+        <w:rPr>
+          <w:rFonts w:ascii="Arial" w:hAnsi="Arial" w:cs="Arial"/>
+          <w:sz w:val="20"/>
+          <w:szCs w:val="20"/>
+        </w:rPr>
+        <w:t xml:space="preserve"> </w:t>
+      </w:r>
+      <w:proofErr w:type="spellStart"/>
+      <w:r>
+        <w:rPr>
+          <w:rFonts w:ascii="Arial" w:hAnsi="Arial" w:cs="Arial"/>
+          <w:sz w:val="20"/>
+          <w:szCs w:val="20"/>
+        </w:rPr>
+        <w:t>Boundaries</w:t>
+      </w:r>
+      <w:proofErr w:type="spellEnd"/>
+      <w:r>
+        <w:rPr>
+          <w:rFonts w:ascii="Arial" w:hAnsi="Arial" w:cs="Arial"/>
+          <w:sz w:val="20"/>
+          <w:szCs w:val="20"/>
+        </w:rPr>
+        <w:t xml:space="preserve"> -&gt; Chris </w:t>
+      </w:r>
+      <w:proofErr w:type="spellStart"/>
+      <w:r>
+        <w:rPr>
+          <w:rFonts w:ascii="Arial" w:hAnsi="Arial" w:cs="Arial"/>
+          <w:sz w:val="20"/>
+          <w:szCs w:val="20"/>
+        </w:rPr>
+        <w:t>Sugrue</w:t>
+      </w:r>
+      <w:proofErr w:type="spellEnd"/>
+      <w:r>
+        <w:rPr>
+          <w:rFonts w:ascii="Arial" w:hAnsi="Arial" w:cs="Arial"/>
+          <w:sz w:val="20"/>
+          <w:szCs w:val="20"/>
+        </w:rPr>
+        <w:t xml:space="preserve">” </w:t>
+      </w:r>
+      <w:r>
+        <w:rPr>
+          <w:rFonts w:ascii="Arial" w:hAnsi="Arial" w:cs="Arial"/>
+          <w:sz w:val="20"/>
+          <w:szCs w:val="20"/>
+        </w:rPr>
+        <w:fldChar w:fldCharType="begin"/>
+      </w:r>
+      <w:r>
+        <w:rPr>
+          <w:rFonts w:ascii="Arial" w:hAnsi="Arial" w:cs="Arial"/>
+          <w:sz w:val="20"/>
+          <w:szCs w:val="20"/>
+        </w:rPr>
+        <w:instrText xml:space="preserve"> HYPERLINK "</w:instrText>
+      </w:r>
+      <w:r>
+        <w:rPr>
+          <w:rFonts w:ascii="Arial" w:hAnsi="Arial" w:cs="Arial"/>
+          <w:sz w:val="20"/>
+          <w:szCs w:val="20"/>
+        </w:rPr>
+        <w:instrText>http://www.youtube.com/watch?v=EbmcQ2lM9J4</w:instrText>
+      </w:r>
+      <w:r>
+        <w:rPr>
+          <w:rFonts w:ascii="Arial" w:hAnsi="Arial" w:cs="Arial"/>
+          <w:sz w:val="20"/>
+          <w:szCs w:val="20"/>
+        </w:rPr>
+        <w:instrText xml:space="preserve">" </w:instrText>
+      </w:r>
+      <w:r>
+        <w:rPr>
+          <w:rFonts w:ascii="Arial" w:hAnsi="Arial" w:cs="Arial"/>
+          <w:sz w:val="20"/>
+          <w:szCs w:val="20"/>
+        </w:rPr>
+      </w:r>
+      <w:r>
+        <w:rPr>
+          <w:rFonts w:ascii="Arial" w:hAnsi="Arial" w:cs="Arial"/>
+          <w:sz w:val="20"/>
+          <w:szCs w:val="20"/>
+        </w:rPr>
+        <w:fldChar w:fldCharType="separate"/>
+      </w:r>
+      <w:r>
+        <w:rPr>
+          <w:rStyle w:val="Hipervnculo"/>
+          <w:rFonts w:ascii="Arial" w:hAnsi="Arial" w:cs="Arial"/>
+          <w:sz w:val="20"/>
+          <w:szCs w:val="20"/>
+        </w:rPr>
+        <w:t>http://www.youtube.com/watch?v=EbmcQ2lM9J4</w:t>
+      </w:r>
+      <w:r>
+        <w:rPr>
+          <w:rFonts w:ascii="Arial" w:hAnsi="Arial" w:cs="Arial"/>
+          <w:sz w:val="20"/>
+          <w:szCs w:val="20"/>
+        </w:rPr>
+        <w:fldChar w:fldCharType="end"/>
+      </w:r>
+      <w:r>
+        <w:rPr>
+          <w:rFonts w:ascii="Arial" w:hAnsi="Arial" w:cs="Arial"/>
+          <w:sz w:val="20"/>
+          <w:szCs w:val="20"/>
+        </w:rPr>
+        <w:t xml:space="preserve"> </w:t>
+      </w:r>
+    </w:p>
+    <w:p>
+      <w:pPr>
+        <w:rPr>
+          <w:rFonts w:ascii="Arial" w:hAnsi="Arial" w:cs="Arial"/>
+          <w:sz w:val="20"/>
+          <w:szCs w:val="20"/>
+        </w:rPr>
+      </w:pPr>
+      <w:r>
+        <w:rPr>
+          <w:rFonts w:ascii="Arial" w:hAnsi="Arial" w:cs="Arial"/>
+          <w:b/>
+          <w:sz w:val="20"/>
+          <w:szCs w:val="20"/>
+        </w:rPr>
+        <w:t>6 Código fuente</w:t>
+      </w:r>
+      <w:r>
+        <w:rPr>
+          <w:rFonts w:ascii="Arial" w:hAnsi="Arial" w:cs="Arial"/>
+          <w:sz w:val="20"/>
+          <w:szCs w:val="20"/>
+        </w:rPr>
+        <w:t xml:space="preserve">: </w:t>
+      </w:r>
+      <w:r>
+        <w:rPr>
+          <w:rFonts w:ascii="Arial" w:hAnsi="Arial" w:cs="Arial"/>
+          <w:sz w:val="20"/>
+          <w:szCs w:val="20"/>
+        </w:rPr>
+        <w:t xml:space="preserve">En el desarrollo de software existe cadena de producción. Una de las primeras es el código fuente y el código objeto. El código objeto es la aplicación como tal, Word, Excel o </w:t>
+      </w:r>
+      <w:proofErr w:type="spellStart"/>
+      <w:r>
+        <w:rPr>
+          <w:rFonts w:ascii="Arial" w:hAnsi="Arial" w:cs="Arial"/>
+          <w:sz w:val="20"/>
+          <w:szCs w:val="20"/>
+        </w:rPr>
+        <w:t>Paint</w:t>
+      </w:r>
+      <w:proofErr w:type="spellEnd"/>
+      <w:r>
+        <w:rPr>
+          <w:rFonts w:ascii="Arial" w:hAnsi="Arial" w:cs="Arial"/>
+          <w:sz w:val="20"/>
+          <w:szCs w:val="20"/>
+        </w:rPr>
+        <w:t xml:space="preserve"> son </w:t>
+      </w:r>
+      <w:r>
+        <w:rPr>
+          <w:rFonts w:ascii="Arial" w:hAnsi="Arial" w:cs="Arial"/>
+          <w:sz w:val="20"/>
+          <w:szCs w:val="20"/>
+        </w:rPr>
+        <w:t xml:space="preserve">programas objeto, el código fuente son las líneas de código que hay detrás de la aplicación. </w:t>
+      </w:r>
+    </w:p>
+    <w:p>
+      <w:pPr>
+        <w:rPr>
+          <w:rFonts w:ascii="Arial" w:hAnsi="Arial" w:cs="Arial"/>
+          <w:sz w:val="20"/>
+          <w:szCs w:val="20"/>
+        </w:rPr>
+      </w:pPr>
+    </w:p>
+    <w:p>
+      <w:pPr>
+        <w:rPr>
+          <w:rFonts w:ascii="Arial" w:hAnsi="Arial" w:cs="Arial"/>
+          <w:sz w:val="20"/>
+          <w:szCs w:val="20"/>
+        </w:rPr>
+      </w:pPr>
+      <w:r>
+        <w:rPr>
+          <w:rFonts w:ascii="Arial" w:hAnsi="Arial" w:cs="Arial"/>
+          <w:sz w:val="20"/>
+          <w:szCs w:val="20"/>
+        </w:rPr>
+        <w:t xml:space="preserve"> </w:t>
+      </w:r>
+    </w:p>
+    <w:p>
+      <w:pPr>
+        <w:rPr>
+          <w:rFonts w:ascii="Arial" w:hAnsi="Arial" w:cs="Arial"/>
+          <w:sz w:val="20"/>
+          <w:szCs w:val="20"/>
+        </w:rPr>
+      </w:pPr>
+    </w:p>
+    <w:p>
+      <w:pPr>
+        <w:rPr>
+          <w:rFonts w:ascii="Arial" w:hAnsi="Arial" w:cs="Arial"/>
+          <w:sz w:val="20"/>
+          <w:szCs w:val="20"/>
+        </w:rPr>
+      </w:pPr>
+    </w:p>
+    <w:p>
+      <w:pPr>
+        <w:widowControl w:val="0"/>
+        <w:autoSpaceDE w:val="0"/>
+        <w:autoSpaceDN w:val="0"/>
+        <w:adjustRightInd w:val="0"/>
+        <w:spacing w:after="240"/>
+        <w:rPr>
+          <w:rFonts w:ascii="Book Antiqua" w:hAnsi="Book Antiqua" w:cs="Arial"/>
+          <w:lang w:val="es-ES" w:bidi="th-TH"/>
+        </w:rPr>
+      </w:pPr>
+    </w:p>
+    <w:p>
+      <w:pPr>
+        <w:widowControl w:val="0"/>
+        <w:autoSpaceDE w:val="0"/>
+        <w:autoSpaceDN w:val="0"/>
+        <w:adjustRightInd w:val="0"/>
+        <w:spacing w:after="240"/>
+        <w:rPr>
+          <w:rFonts w:ascii="Book Antiqua" w:hAnsi="Book Antiqua" w:cs="Arial"/>
+          <w:b/>
           <w:sz w:val="28"/>
           <w:szCs w:val="28"/>
           <w:lang w:val="es-ES" w:bidi="th-TH"/>
@@ -2023,6 +2939,22 @@
         <w:spacing w:after="240"/>
         <w:rPr>
           <w:rFonts w:ascii="Book Antiqua" w:hAnsi="Book Antiqua" w:cs="Arial"/>
+          <w:b/>
+          <w:sz w:val="28"/>
+          <w:szCs w:val="28"/>
+          <w:lang w:val="es-ES" w:bidi="th-TH"/>
+        </w:rPr>
+      </w:pPr>
+    </w:p>
+    <w:p>
+      <w:pPr>
+        <w:widowControl w:val="0"/>
+        <w:autoSpaceDE w:val="0"/>
+        <w:autoSpaceDN w:val="0"/>
+        <w:adjustRightInd w:val="0"/>
+        <w:spacing w:after="240"/>
+        <w:rPr>
+          <w:rFonts w:ascii="Book Antiqua" w:hAnsi="Book Antiqua" w:cs="Arial"/>
           <w:sz w:val="32"/>
           <w:szCs w:val="32"/>
           <w:lang w:val="es-ES" w:bidi="th-TH"/>
@@ -2109,105 +3041,82 @@
     </w:p>
     <w:p>
       <w:pPr>
-        <w:pStyle w:val="Prrafodelista"/>
-      </w:pPr>
-    </w:p>
-    <w:p>
-      <w:pPr>
-        <w:pStyle w:val="Prrafodelista"/>
-      </w:pPr>
-    </w:p>
-    <w:p>
-      <w:pPr>
-        <w:pStyle w:val="Prrafodelista"/>
-      </w:pPr>
-    </w:p>
-    <w:p>
-      <w:pPr>
-        <w:pStyle w:val="Prrafodelista"/>
-      </w:pPr>
-    </w:p>
-    <w:p>
-      <w:pPr>
-        <w:pStyle w:val="Prrafodelista"/>
-      </w:pPr>
-    </w:p>
-    <w:p>
-      <w:pPr>
-        <w:pStyle w:val="Prrafodelista"/>
-      </w:pPr>
-    </w:p>
-    <w:p>
-      <w:pPr>
-        <w:pStyle w:val="Prrafodelista"/>
-      </w:pPr>
-    </w:p>
-    <w:p>
-      <w:pPr>
-        <w:pStyle w:val="Prrafodelista"/>
-      </w:pPr>
-    </w:p>
-    <w:p>
-      <w:pPr>
-        <w:pStyle w:val="Prrafodelista"/>
-      </w:pPr>
-    </w:p>
-    <w:p>
-      <w:pPr>
-        <w:pStyle w:val="Prrafodelista"/>
-      </w:pPr>
-    </w:p>
-    <w:p>
-      <w:pPr>
-        <w:pStyle w:val="Prrafodelista"/>
-      </w:pPr>
-    </w:p>
-    <w:p>
-      <w:pPr>
-        <w:pStyle w:val="Prrafodelista"/>
-      </w:pPr>
-    </w:p>
-    <w:p>
-      <w:pPr>
-        <w:pStyle w:val="Prrafodelista"/>
-      </w:pPr>
-    </w:p>
-    <w:p>
-      <w:pPr>
-        <w:pStyle w:val="Prrafodelista"/>
-      </w:pPr>
-    </w:p>
-    <w:p>
-      <w:pPr>
-        <w:pStyle w:val="Prrafodelista"/>
-      </w:pPr>
-    </w:p>
-    <w:p>
-      <w:pPr>
-        <w:pStyle w:val="Prrafodelista"/>
-      </w:pPr>
-    </w:p>
-    <w:p>
-      <w:pPr>
-        <w:pStyle w:val="Prrafodelista"/>
-      </w:pPr>
-    </w:p>
-    <w:p>
-      <w:pPr>
-        <w:pStyle w:val="Prrafodelista"/>
-      </w:pPr>
-    </w:p>
-    <w:p>
-      <w:pPr>
-        <w:pStyle w:val="Prrafodelista"/>
-      </w:pPr>
-    </w:p>
-    <w:p>
-      <w:pPr>
-        <w:pStyle w:val="Prrafodelista"/>
-      </w:pPr>
-      <w:bookmarkStart w:id="0" w:name="_GoBack"/>
-      <w:bookmarkEnd w:id="0"/>
+        <w:rPr>
+          <w:rFonts w:ascii="Arial" w:hAnsi="Arial" w:cs="Arial"/>
+          <w:sz w:val="20"/>
+          <w:szCs w:val="20"/>
+        </w:rPr>
+      </w:pPr>
+    </w:p>
+    <w:p>
+      <w:pPr>
+        <w:pStyle w:val="Prrafodelista"/>
+      </w:pPr>
+    </w:p>
+    <w:p>
+      <w:pPr>
+        <w:pStyle w:val="Prrafodelista"/>
+      </w:pPr>
+    </w:p>
+    <w:p>
+      <w:pPr>
+        <w:pStyle w:val="Prrafodelista"/>
+      </w:pPr>
+    </w:p>
+    <w:p>
+      <w:pPr>
+        <w:pStyle w:val="Prrafodelista"/>
+      </w:pPr>
+    </w:p>
+    <w:p>
+      <w:pPr>
+        <w:pStyle w:val="Prrafodelista"/>
+      </w:pPr>
+    </w:p>
+    <w:p>
+      <w:pPr>
+        <w:pStyle w:val="Prrafodelista"/>
+      </w:pPr>
+    </w:p>
+    <w:p>
+      <w:pPr>
+        <w:pStyle w:val="Prrafodelista"/>
+      </w:pPr>
+    </w:p>
+    <w:p>
+      <w:pPr>
+        <w:pStyle w:val="Prrafodelista"/>
+      </w:pPr>
+    </w:p>
+    <w:p>
+      <w:pPr>
+        <w:pStyle w:val="Prrafodelista"/>
+      </w:pPr>
+    </w:p>
+    <w:p>
+      <w:pPr>
+        <w:pStyle w:val="Prrafodelista"/>
+      </w:pPr>
+    </w:p>
+    <w:p>
+      <w:pPr>
+        <w:pStyle w:val="Prrafodelista"/>
+      </w:pPr>
+    </w:p>
+    <w:p>
+      <w:pPr>
+        <w:pStyle w:val="Prrafodelista"/>
+      </w:pPr>
+    </w:p>
+    <w:p>
+      <w:pPr>
+        <w:pStyle w:val="Prrafodelista"/>
+      </w:pPr>
+    </w:p>
+    <w:p>
+      <w:pPr>
+        <w:pStyle w:val="Prrafodelista"/>
+      </w:pPr>
     </w:p>
     <w:sectPr>
       <w:pgSz w:w="12240" w:h="15840"/>
@@ -2901,6 +3810,92 @@
     </w:lvl>
   </w:abstractNum>
   <w:abstractNum w:abstractNumId="10">
+    <w:nsid w:val="2E355CA4"/>
+    <w:multiLevelType w:val="hybridMultilevel"/>
+    <w:tmpl w:val="7764AAB2"/>
+    <w:lvl w:ilvl="0" w:tplc="0C0A000F">
+      <w:start w:val="1"/>
+      <w:numFmt w:val="decimal"/>
+      <w:lvlText w:val="%1."/>
+      <w:lvlJc w:val="left"/>
+      <w:pPr>
+        <w:ind w:left="720" w:hanging="360"/>
+      </w:pPr>
+    </w:lvl>
+    <w:lvl w:ilvl="1" w:tplc="0C0A0019" w:tentative="1">
+      <w:start w:val="1"/>
+      <w:numFmt w:val="lowerLetter"/>
+      <w:lvlText w:val="%2."/>
+      <w:lvlJc w:val="left"/>
+      <w:pPr>
+        <w:ind w:left="1440" w:hanging="360"/>
+      </w:pPr>
+    </w:lvl>
+    <w:lvl w:ilvl="2" w:tplc="0C0A001B" w:tentative="1">
+      <w:start w:val="1"/>
+      <w:numFmt w:val="lowerRoman"/>
+      <w:lvlText w:val="%3."/>
+      <w:lvlJc w:val="right"/>
+      <w:pPr>
+        <w:ind w:left="2160" w:hanging="180"/>
+      </w:pPr>
+    </w:lvl>
+    <w:lvl w:ilvl="3" w:tplc="0C0A000F" w:tentative="1">
+      <w:start w:val="1"/>
+      <w:numFmt w:val="decimal"/>
+      <w:lvlText w:val="%4."/>
+      <w:lvlJc w:val="left"/>
+      <w:pPr>
+        <w:ind w:left="2880" w:hanging="360"/>
+      </w:pPr>
+    </w:lvl>
+    <w:lvl w:ilvl="4" w:tplc="0C0A0019" w:tentative="1">
+      <w:start w:val="1"/>
+      <w:numFmt w:val="lowerLetter"/>
+      <w:lvlText w:val="%5."/>
+      <w:lvlJc w:val="left"/>
+      <w:pPr>
+        <w:ind w:left="3600" w:hanging="360"/>
+      </w:pPr>
+    </w:lvl>
+    <w:lvl w:ilvl="5" w:tplc="0C0A001B" w:tentative="1">
+      <w:start w:val="1"/>
+      <w:numFmt w:val="lowerRoman"/>
+      <w:lvlText w:val="%6."/>
+      <w:lvlJc w:val="right"/>
+      <w:pPr>
+        <w:ind w:left="4320" w:hanging="180"/>
+      </w:pPr>
+    </w:lvl>
+    <w:lvl w:ilvl="6" w:tplc="0C0A000F" w:tentative="1">
+      <w:start w:val="1"/>
+      <w:numFmt w:val="decimal"/>
+      <w:lvlText w:val="%7."/>
+      <w:lvlJc w:val="left"/>
+      <w:pPr>
+        <w:ind w:left="5040" w:hanging="360"/>
+      </w:pPr>
+    </w:lvl>
+    <w:lvl w:ilvl="7" w:tplc="0C0A0019" w:tentative="1">
+      <w:start w:val="1"/>
+      <w:numFmt w:val="lowerLetter"/>
+      <w:lvlText w:val="%8."/>
+      <w:lvlJc w:val="left"/>
+      <w:pPr>
+        <w:ind w:left="5760" w:hanging="360"/>
+      </w:pPr>
+    </w:lvl>
+    <w:lvl w:ilvl="8" w:tplc="0C0A001B" w:tentative="1">
+      <w:start w:val="1"/>
+      <w:numFmt w:val="lowerRoman"/>
+      <w:lvlText w:val="%9."/>
+      <w:lvlJc w:val="right"/>
+      <w:pPr>
+        <w:ind w:left="6480" w:hanging="180"/>
+      </w:pPr>
+    </w:lvl>
+  </w:abstractNum>
+  <w:abstractNum w:abstractNumId="11">
     <w:nsid w:val="2E9137A9"/>
     <w:multiLevelType w:val="hybridMultilevel"/>
     <w:tmpl w:val="371A43C0"/>
@@ -2986,7 +3981,7 @@
       </w:pPr>
     </w:lvl>
   </w:abstractNum>
-  <w:abstractNum w:abstractNumId="11">
+  <w:abstractNum w:abstractNumId="12">
     <w:nsid w:val="393D1081"/>
     <w:multiLevelType w:val="hybridMultilevel"/>
     <w:tmpl w:val="B5065C66"/>
@@ -3072,7 +4067,7 @@
       </w:pPr>
     </w:lvl>
   </w:abstractNum>
-  <w:abstractNum w:abstractNumId="12">
+  <w:abstractNum w:abstractNumId="13">
     <w:nsid w:val="4C5B0F37"/>
     <w:multiLevelType w:val="hybridMultilevel"/>
     <w:tmpl w:val="EA16EC86"/>
@@ -3158,7 +4153,7 @@
       </w:pPr>
     </w:lvl>
   </w:abstractNum>
-  <w:abstractNum w:abstractNumId="13">
+  <w:abstractNum w:abstractNumId="14">
     <w:nsid w:val="517F3B5D"/>
     <w:multiLevelType w:val="hybridMultilevel"/>
     <w:tmpl w:val="29620C2A"/>
@@ -3244,7 +4239,7 @@
       </w:pPr>
     </w:lvl>
   </w:abstractNum>
-  <w:abstractNum w:abstractNumId="14">
+  <w:abstractNum w:abstractNumId="15">
     <w:nsid w:val="51D650BC"/>
     <w:multiLevelType w:val="hybridMultilevel"/>
     <w:tmpl w:val="0CBCF7CC"/>
@@ -3357,7 +4352,7 @@
       </w:rPr>
     </w:lvl>
   </w:abstractNum>
-  <w:abstractNum w:abstractNumId="15">
+  <w:abstractNum w:abstractNumId="16">
     <w:nsid w:val="5CAE516E"/>
     <w:multiLevelType w:val="hybridMultilevel"/>
     <w:tmpl w:val="4B02E81C"/>
@@ -3443,7 +4438,7 @@
       </w:pPr>
     </w:lvl>
   </w:abstractNum>
-  <w:abstractNum w:abstractNumId="16">
+  <w:abstractNum w:abstractNumId="17">
     <w:nsid w:val="65DB5374"/>
     <w:multiLevelType w:val="hybridMultilevel"/>
     <w:tmpl w:val="880805AE"/>
@@ -3529,7 +4524,7 @@
       </w:pPr>
     </w:lvl>
   </w:abstractNum>
-  <w:abstractNum w:abstractNumId="17">
+  <w:abstractNum w:abstractNumId="18">
     <w:nsid w:val="6BF42B9B"/>
     <w:multiLevelType w:val="hybridMultilevel"/>
     <w:tmpl w:val="0A780CAA"/>
@@ -3615,7 +4610,7 @@
       </w:pPr>
     </w:lvl>
   </w:abstractNum>
-  <w:abstractNum w:abstractNumId="18">
+  <w:abstractNum w:abstractNumId="19">
     <w:nsid w:val="7E14176F"/>
     <w:multiLevelType w:val="hybridMultilevel"/>
     <w:tmpl w:val="6E40EE62"/>
@@ -3705,7 +4700,7 @@
     <w:abstractNumId w:val="8"/>
   </w:num>
   <w:num w:numId="2">
-    <w:abstractNumId w:val="14"/>
+    <w:abstractNumId w:val="15"/>
   </w:num>
   <w:num w:numId="3">
     <w:abstractNumId w:val="0"/>
@@ -3729,34 +4724,37 @@
     <w:abstractNumId w:val="7"/>
   </w:num>
   <w:num w:numId="10">
-    <w:abstractNumId w:val="13"/>
+    <w:abstractNumId w:val="14"/>
   </w:num>
   <w:num w:numId="11">
     <w:abstractNumId w:val="9"/>
   </w:num>
   <w:num w:numId="12">
-    <w:abstractNumId w:val="18"/>
+    <w:abstractNumId w:val="19"/>
   </w:num>
   <w:num w:numId="13">
-    <w:abstractNumId w:val="11"/>
+    <w:abstractNumId w:val="12"/>
   </w:num>
   <w:num w:numId="14">
-    <w:abstractNumId w:val="12"/>
+    <w:abstractNumId w:val="13"/>
   </w:num>
   <w:num w:numId="15">
-    <w:abstractNumId w:val="16"/>
+    <w:abstractNumId w:val="17"/>
   </w:num>
   <w:num w:numId="16">
-    <w:abstractNumId w:val="15"/>
+    <w:abstractNumId w:val="16"/>
   </w:num>
   <w:num w:numId="17">
     <w:abstractNumId w:val="6"/>
   </w:num>
   <w:num w:numId="18">
-    <w:abstractNumId w:val="10"/>
+    <w:abstractNumId w:val="11"/>
   </w:num>
   <w:num w:numId="19">
-    <w:abstractNumId w:val="17"/>
+    <w:abstractNumId w:val="18"/>
+  </w:num>
+  <w:num w:numId="20">
+    <w:abstractNumId w:val="10"/>
   </w:num>
 </w:numbering>
 </file>
@@ -3982,6 +4980,29 @@
       <w:szCs w:val="18"/>
     </w:rPr>
   </w:style>
+  <w:style w:type="character" w:styleId="Hipervnculo">
+    <w:name w:val="Hyperlink"/>
+    <w:basedOn w:val="Fuentedeprrafopredeter"/>
+    <w:uiPriority w:val="99"/>
+    <w:unhideWhenUsed/>
+    <w:rsid w:val="00B44ABE"/>
+    <w:rPr>
+      <w:color w:val="0000FF" w:themeColor="hyperlink"/>
+      <w:u w:val="single"/>
+    </w:rPr>
+  </w:style>
+  <w:style w:type="character" w:styleId="Hipervnculovisitado">
+    <w:name w:val="FollowedHyperlink"/>
+    <w:basedOn w:val="Fuentedeprrafopredeter"/>
+    <w:uiPriority w:val="99"/>
+    <w:semiHidden/>
+    <w:unhideWhenUsed/>
+    <w:rsid w:val="00AD6A7C"/>
+    <w:rPr>
+      <w:color w:val="800080" w:themeColor="followedHyperlink"/>
+      <w:u w:val="single"/>
+    </w:rPr>
+  </w:style>
 </w:styles>
 </file>
 
@@ -4204,6 +5225,29 @@
       <w:rFonts w:ascii="Lucida Grande" w:hAnsi="Lucida Grande"/>
       <w:sz w:val="18"/>
       <w:szCs w:val="18"/>
+    </w:rPr>
+  </w:style>
+  <w:style w:type="character" w:styleId="Hipervnculo">
+    <w:name w:val="Hyperlink"/>
+    <w:basedOn w:val="Fuentedeprrafopredeter"/>
+    <w:uiPriority w:val="99"/>
+    <w:unhideWhenUsed/>
+    <w:rsid w:val="00B44ABE"/>
+    <w:rPr>
+      <w:color w:val="0000FF" w:themeColor="hyperlink"/>
+      <w:u w:val="single"/>
+    </w:rPr>
+  </w:style>
+  <w:style w:type="character" w:styleId="Hipervnculovisitado">
+    <w:name w:val="FollowedHyperlink"/>
+    <w:basedOn w:val="Fuentedeprrafopredeter"/>
+    <w:uiPriority w:val="99"/>
+    <w:semiHidden/>
+    <w:unhideWhenUsed/>
+    <w:rsid w:val="00AD6A7C"/>
+    <w:rPr>
+      <w:color w:val="800080" w:themeColor="followedHyperlink"/>
+      <w:u w:val="single"/>
     </w:rPr>
   </w:style>
 </w:styles>

</xml_diff>